<commit_message>
Modif DP pour impression
</commit_message>
<xml_diff>
--- a/CV/DP_Delaliaux_Florent.docx
+++ b/CV/DP_Delaliaux_Florent.docx
@@ -1,6 +1,6 @@
 
 <file path=word/document.xml><?xml version="1.0" encoding="utf-8"?>
-<w:document xmlns:wpc="http://schemas.microsoft.com/office/word/2010/wordprocessingCanvas" xmlns:cx="http://schemas.microsoft.com/office/drawing/2014/chartex" xmlns:cx1="http://schemas.microsoft.com/office/drawing/2015/9/8/chartex" xmlns:cx2="http://schemas.microsoft.com/office/drawing/2015/10/21/chartex" xmlns:cx3="http://schemas.microsoft.com/office/drawing/2016/5/9/chartex" xmlns:cx4="http://schemas.microsoft.com/office/drawing/2016/5/10/chartex" xmlns:cx5="http://schemas.microsoft.com/office/drawing/2016/5/11/chartex" xmlns:cx6="http://schemas.microsoft.com/office/drawing/2016/5/12/chartex" xmlns:cx7="http://schemas.microsoft.com/office/drawing/2016/5/13/chartex" xmlns:cx8="http://schemas.microsoft.com/office/drawing/2016/5/14/chartex" xmlns:mc="http://schemas.openxmlformats.org/markup-compatibility/2006" xmlns:aink="http://schemas.microsoft.com/office/drawing/2016/ink" xmlns:am3d="http://schemas.microsoft.com/office/drawing/2017/model3d" xmlns:o="urn:schemas-microsoft-com:office:office" xmlns:oel="http://schemas.microsoft.com/office/2019/extlst" xmlns:r="http://schemas.openxmlformats.org/officeDocument/2006/relationships" xmlns:m="http://schemas.openxmlformats.org/officeDocument/2006/math" xmlns:v="urn:schemas-microsoft-com:vml" xmlns:wp14="http://schemas.microsoft.com/office/word/2010/wordprocessingDrawing" xmlns:wp="http://schemas.openxmlformats.org/drawingml/2006/wordprocessingDrawing" xmlns:w10="urn:schemas-microsoft-com:office:word" xmlns:w="http://schemas.openxmlformats.org/wordprocessingml/2006/main" xmlns:w14="http://schemas.microsoft.com/office/word/2010/wordml" xmlns:w15="http://schemas.microsoft.com/office/word/2012/wordml" xmlns:w16cex="http://schemas.microsoft.com/office/word/2018/wordml/cex" xmlns:w16cid="http://schemas.microsoft.com/office/word/2016/wordml/cid" xmlns:w16="http://schemas.microsoft.com/office/word/2018/wordml" xmlns:w16du="http://schemas.microsoft.com/office/word/2023/wordml/word16du" xmlns:w16sdtdh="http://schemas.microsoft.com/office/word/2020/wordml/sdtdatahash" xmlns:w16se="http://schemas.microsoft.com/office/word/2015/wordml/symex" xmlns:wpg="http://schemas.microsoft.com/office/word/2010/wordprocessingGroup" xmlns:wpi="http://schemas.microsoft.com/office/word/2010/wordprocessingInk" xmlns:wne="http://schemas.microsoft.com/office/word/2006/wordml" xmlns:wps="http://schemas.microsoft.com/office/word/2010/wordprocessingShape" mc:Ignorable="w14 w15 w16se w16cid w16 w16cex w16sdtdh wp14">
+<w:document xmlns:wpc="http://schemas.microsoft.com/office/word/2010/wordprocessingCanvas" xmlns:cx="http://schemas.microsoft.com/office/drawing/2014/chartex" xmlns:cx1="http://schemas.microsoft.com/office/drawing/2015/9/8/chartex" xmlns:cx2="http://schemas.microsoft.com/office/drawing/2015/10/21/chartex" xmlns:cx3="http://schemas.microsoft.com/office/drawing/2016/5/9/chartex" xmlns:cx4="http://schemas.microsoft.com/office/drawing/2016/5/10/chartex" xmlns:cx5="http://schemas.microsoft.com/office/drawing/2016/5/11/chartex" xmlns:cx6="http://schemas.microsoft.com/office/drawing/2016/5/12/chartex" xmlns:cx7="http://schemas.microsoft.com/office/drawing/2016/5/13/chartex" xmlns:cx8="http://schemas.microsoft.com/office/drawing/2016/5/14/chartex" xmlns:mc="http://schemas.openxmlformats.org/markup-compatibility/2006" xmlns:aink="http://schemas.microsoft.com/office/drawing/2016/ink" xmlns:am3d="http://schemas.microsoft.com/office/drawing/2017/model3d" xmlns:o="urn:schemas-microsoft-com:office:office" xmlns:oel="http://schemas.microsoft.com/office/2019/extlst" xmlns:r="http://schemas.openxmlformats.org/officeDocument/2006/relationships" xmlns:m="http://schemas.openxmlformats.org/officeDocument/2006/math" xmlns:v="urn:schemas-microsoft-com:vml" xmlns:wp14="http://schemas.microsoft.com/office/word/2010/wordprocessingDrawing" xmlns:wp="http://schemas.openxmlformats.org/drawingml/2006/wordprocessingDrawing" xmlns:w10="urn:schemas-microsoft-com:office:word" xmlns:w="http://schemas.openxmlformats.org/wordprocessingml/2006/main" xmlns:w14="http://schemas.microsoft.com/office/word/2010/wordml" xmlns:w15="http://schemas.microsoft.com/office/word/2012/wordml" xmlns:w16cex="http://schemas.microsoft.com/office/word/2018/wordml/cex" xmlns:w16cid="http://schemas.microsoft.com/office/word/2016/wordml/cid" xmlns:w16="http://schemas.microsoft.com/office/word/2018/wordml" xmlns:w16sdtdh="http://schemas.microsoft.com/office/word/2020/wordml/sdtdatahash" xmlns:w16se="http://schemas.microsoft.com/office/word/2015/wordml/symex" xmlns:wpg="http://schemas.microsoft.com/office/word/2010/wordprocessingGroup" xmlns:wpi="http://schemas.microsoft.com/office/word/2010/wordprocessingInk" xmlns:wne="http://schemas.microsoft.com/office/word/2006/wordml" xmlns:wps="http://schemas.microsoft.com/office/word/2010/wordprocessingShape" mc:Ignorable="w14 w15 w16se w16cid w16 w16cex w16sdtdh wp14">
   <w:body>
     <w:p>
       <w:pPr>
@@ -2255,21 +2255,12 @@
               </w:rPr>
               <w:t xml:space="preserve"> </w:t>
             </w:r>
-            <w:proofErr w:type="spellStart"/>
-            <w:r>
-              <w:rPr>
-                <w:rFonts w:cstheme="minorHAnsi"/>
-                <w:color w:val="404040" w:themeColor="text1" w:themeTint="BF"/>
-              </w:rPr>
-              <w:t>Shuffle</w:t>
-            </w:r>
-            <w:proofErr w:type="spellEnd"/>
-            <w:r>
-              <w:rPr>
-                <w:rFonts w:cstheme="minorHAnsi"/>
-                <w:color w:val="404040" w:themeColor="text1" w:themeTint="BF"/>
-              </w:rPr>
-              <w:t xml:space="preserve"> Stagiaires</w:t>
+            <w:r>
+              <w:rPr>
+                <w:rFonts w:cstheme="minorHAnsi"/>
+                <w:color w:val="404040" w:themeColor="text1" w:themeTint="BF"/>
+              </w:rPr>
+              <w:t>Shuffle Stagiaires</w:t>
             </w:r>
             <w:r>
               <w:rPr>
@@ -3267,21 +3258,14 @@
                 <w:rFonts w:cstheme="minorHAnsi"/>
                 <w:color w:val="404040" w:themeColor="text1" w:themeTint="BF"/>
               </w:rPr>
-              <w:t>API de vote pour son animal préféré</w:t>
-            </w:r>
-            <w:r>
-              <w:rPr>
-                <w:rFonts w:cstheme="minorHAnsi"/>
-                <w:color w:val="404040" w:themeColor="text1" w:themeTint="BF"/>
-              </w:rPr>
-              <w:t> </w:t>
-            </w:r>
-            <w:r>
-              <w:rPr>
-                <w:rFonts w:cstheme="minorHAnsi"/>
-                <w:color w:val="404040" w:themeColor="text1" w:themeTint="BF"/>
-              </w:rPr>
-              <w:t xml:space="preserve"> </w:t>
+              <w:t xml:space="preserve">API de vote pour son animal </w:t>
+            </w:r>
+            <w:r>
+              <w:rPr>
+                <w:rFonts w:cstheme="minorHAnsi"/>
+                <w:color w:val="404040" w:themeColor="text1" w:themeTint="BF"/>
+              </w:rPr>
+              <w:t xml:space="preserve">préféré </w:t>
             </w:r>
             <w:r>
               <w:rPr>
@@ -3289,6 +3273,12 @@
                 <w:color w:val="404040" w:themeColor="text1" w:themeTint="BF"/>
               </w:rPr>
               <w:tab/>
+            </w:r>
+            <w:r>
+              <w:rPr>
+                <w:rFonts w:cstheme="minorHAnsi"/>
+                <w:color w:val="404040" w:themeColor="text1" w:themeTint="BF"/>
+              </w:rPr>
               <w:t>p.</w:t>
             </w:r>
           </w:p>
@@ -3411,14 +3401,7 @@
                 <w:rFonts w:cstheme="minorHAnsi"/>
                 <w:color w:val="404040" w:themeColor="text1" w:themeTint="BF"/>
               </w:rPr>
-              <w:t>Intitulé de l’exemple n° 2 </w:t>
-            </w:r>
-            <w:r>
-              <w:rPr>
-                <w:rFonts w:cstheme="minorHAnsi"/>
-                <w:color w:val="404040" w:themeColor="text1" w:themeTint="BF"/>
-              </w:rPr>
-              <w:t xml:space="preserve"> </w:t>
+              <w:t xml:space="preserve">Réalisation du cahier des charges d’un site d’e-commerce </w:t>
             </w:r>
             <w:r>
               <w:rPr>
@@ -3426,6 +3409,12 @@
                 <w:color w:val="404040" w:themeColor="text1" w:themeTint="BF"/>
               </w:rPr>
               <w:tab/>
+            </w:r>
+            <w:r>
+              <w:rPr>
+                <w:rFonts w:cstheme="minorHAnsi"/>
+                <w:color w:val="404040" w:themeColor="text1" w:themeTint="BF"/>
+              </w:rPr>
               <w:t>p.</w:t>
             </w:r>
           </w:p>
@@ -4584,7 +4573,6 @@
                     <w:color w:val="D60093"/>
                   </w:rPr>
                 </w:pPr>
-                <w:proofErr w:type="spellStart"/>
                 <w:r>
                   <w:rPr>
                     <w:rFonts w:cstheme="minorHAnsi"/>
@@ -4592,17 +4580,7 @@
                     <w:i/>
                     <w:color w:val="7F7F7F" w:themeColor="text1" w:themeTint="80"/>
                   </w:rPr>
-                  <w:t>Shuffle</w:t>
-                </w:r>
-                <w:proofErr w:type="spellEnd"/>
-                <w:r>
-                  <w:rPr>
-                    <w:rFonts w:cstheme="minorHAnsi"/>
-                    <w:b/>
-                    <w:i/>
-                    <w:color w:val="7F7F7F" w:themeColor="text1" w:themeTint="80"/>
-                  </w:rPr>
-                  <w:t xml:space="preserve"> Stagiaire</w:t>
+                  <w:t>Shuffle Stagiaire</w:t>
                 </w:r>
               </w:p>
             </w:tc>
@@ -8409,7 +8387,55 @@
                     <w:b/>
                     <w:color w:val="404040" w:themeColor="text1" w:themeTint="BF"/>
                   </w:rPr>
-                  <w:t>2 autres personnes.</w:t>
+                  <w:t>2 autres personnes</w:t>
+                </w:r>
+                <w:r>
+                  <w:rPr>
+                    <w:rFonts w:cstheme="minorHAnsi"/>
+                    <w:b/>
+                    <w:color w:val="404040" w:themeColor="text1" w:themeTint="BF"/>
+                  </w:rPr>
+                  <w:t xml:space="preserve"> (</w:t>
+                </w:r>
+                <w:r>
+                  <w:rPr>
+                    <w:rFonts w:cstheme="minorHAnsi"/>
+                    <w:b/>
+                    <w:color w:val="404040" w:themeColor="text1" w:themeTint="BF"/>
+                  </w:rPr>
+                  <w:t>Colin Calbet</w:t>
+                </w:r>
+                <w:r>
+                  <w:rPr>
+                    <w:rFonts w:cstheme="minorHAnsi"/>
+                    <w:b/>
+                    <w:color w:val="404040" w:themeColor="text1" w:themeTint="BF"/>
+                  </w:rPr>
+                  <w:t xml:space="preserve">, </w:t>
+                </w:r>
+                <w:r>
+                  <w:rPr>
+                    <w:rFonts w:cstheme="minorHAnsi"/>
+                    <w:b/>
+                    <w:color w:val="404040" w:themeColor="text1" w:themeTint="BF"/>
+                  </w:rPr>
+                  <w:t>Valentin Bruneel</w:t>
+                </w:r>
+                <w:r>
+                  <w:rPr>
+                    <w:rFonts w:cstheme="minorHAnsi"/>
+                    <w:b/>
+                    <w:color w:val="404040" w:themeColor="text1" w:themeTint="BF"/>
+                  </w:rPr>
+                  <w:t>)</w:t>
+                </w:r>
+                <w:r>
+                  <w:rPr>
+                    <w:rFonts w:cstheme="minorHAnsi"/>
+                    <w:b/>
+                    <w:color w:val="404040" w:themeColor="text1" w:themeTint="BF"/>
+                  </w:rPr>
+                  <w:t>.</w:t>
                 </w:r>
               </w:p>
             </w:tc>
@@ -9977,15 +10003,7 @@
                     <w:b/>
                     <w:color w:val="404040" w:themeColor="text1" w:themeTint="BF"/>
                   </w:rPr>
-                  <w:t xml:space="preserve">u logiciel </w:t>
-                </w:r>
-                <w:r>
-                  <w:rPr>
-                    <w:rFonts w:cstheme="minorHAnsi"/>
-                    <w:b/>
-                    <w:color w:val="404040" w:themeColor="text1" w:themeTint="BF"/>
-                  </w:rPr>
-                  <w:t>Looping pour la création du MCD à partir du dictionnaire des données et la génération du script SQL permettant de créer la base de données correspondante ;</w:t>
+                  <w:t>u logiciel Looping pour la création du MCD à partir du dictionnaire des données et la génération du script SQL permettant de créer la base de données correspondante ;</w:t>
                 </w:r>
               </w:p>
               <w:p>
@@ -12964,7 +12982,6 @@
             <w:placeholder>
               <w:docPart w:val="76173E4CFC76461CB4F831846A9BFEAA"/>
             </w:placeholder>
-            <w:showingPlcHdr/>
           </w:sdtPr>
           <w:sdtContent>
             <w:tc>
@@ -12987,11 +13004,12 @@
                 </w:pPr>
                 <w:r>
                   <w:rPr>
-                    <w:rStyle w:val="Textedelespacerserv"/>
+                    <w:rFonts w:cstheme="minorHAnsi"/>
+                    <w:b/>
                     <w:i/>
-                    <w:color w:val="404040" w:themeColor="text1" w:themeTint="BF"/>
-                  </w:rPr>
-                  <w:t>Cliquez ici pour entrer l’intitulé de l’exemple</w:t>
+                    <w:color w:val="7F7F7F" w:themeColor="text1" w:themeTint="80"/>
+                  </w:rPr>
+                  <w:t>Réaliser le cahier des charges pour la création d’un site d’e-commerce</w:t>
                 </w:r>
               </w:p>
             </w:tc>
@@ -13093,7 +13111,6 @@
             <w:placeholder>
               <w:docPart w:val="4711FF5D77F6445BA60C17892A1BE5B1"/>
             </w:placeholder>
-            <w:showingPlcHdr/>
           </w:sdtPr>
           <w:sdtContent>
             <w:tc>
@@ -13118,11 +13135,192 @@
                 </w:pPr>
                 <w:r>
                   <w:rPr>
-                    <w:rStyle w:val="Textedelespacerserv"/>
-                    <w:sz w:val="20"/>
-                    <w:szCs w:val="20"/>
-                  </w:rPr>
-                  <w:t>Cliquez ici pour taper du texte.</w:t>
+                    <w:rFonts w:cstheme="minorHAnsi"/>
+                    <w:b/>
+                    <w:color w:val="404040" w:themeColor="text1" w:themeTint="BF"/>
+                  </w:rPr>
+                  <w:t xml:space="preserve">En amont de la réalisation de la base de données abordée en premier exemple de l’activité-type 2, nous avons </w:t>
+                </w:r>
+                <w:r>
+                  <w:rPr>
+                    <w:rFonts w:cstheme="minorHAnsi"/>
+                    <w:b/>
+                    <w:color w:val="404040" w:themeColor="text1" w:themeTint="BF"/>
+                  </w:rPr>
+                  <w:t>écrit le cahier des charges associé au projet.</w:t>
+                </w:r>
+              </w:p>
+              <w:p>
+                <w:pPr>
+                  <w:spacing w:before="120"/>
+                  <w:rPr>
+                    <w:rFonts w:cstheme="minorHAnsi"/>
+                    <w:b/>
+                    <w:color w:val="404040" w:themeColor="text1" w:themeTint="BF"/>
+                  </w:rPr>
+                </w:pPr>
+                <w:r>
+                  <w:rPr>
+                    <w:rFonts w:cstheme="minorHAnsi"/>
+                    <w:b/>
+                    <w:color w:val="404040" w:themeColor="text1" w:themeTint="BF"/>
+                  </w:rPr>
+                  <w:t>Chaque membre du groupe s’est vu attribu</w:t>
+                </w:r>
+                <w:r>
+                  <w:rPr>
+                    <w:rFonts w:cstheme="minorHAnsi"/>
+                    <w:b/>
+                    <w:color w:val="404040" w:themeColor="text1" w:themeTint="BF"/>
+                  </w:rPr>
+                  <w:t xml:space="preserve">er une </w:t>
+                </w:r>
+                <w:r>
+                  <w:rPr>
+                    <w:rFonts w:cstheme="minorHAnsi"/>
+                    <w:b/>
+                    <w:color w:val="404040" w:themeColor="text1" w:themeTint="BF"/>
+                  </w:rPr>
+                  <w:t>partie du</w:t>
+                </w:r>
+                <w:r>
+                  <w:rPr>
+                    <w:rFonts w:cstheme="minorHAnsi"/>
+                    <w:b/>
+                    <w:color w:val="404040" w:themeColor="text1" w:themeTint="BF"/>
+                  </w:rPr>
+                  <w:t xml:space="preserve"> projet, </w:t>
+                </w:r>
+                <w:r>
+                  <w:rPr>
+                    <w:rFonts w:cstheme="minorHAnsi"/>
+                    <w:b/>
+                    <w:color w:val="404040" w:themeColor="text1" w:themeTint="BF"/>
+                  </w:rPr>
+                  <w:t>pour l</w:t>
+                </w:r>
+                <w:r>
+                  <w:rPr>
+                    <w:rFonts w:cstheme="minorHAnsi"/>
+                    <w:b/>
+                    <w:color w:val="404040" w:themeColor="text1" w:themeTint="BF"/>
+                  </w:rPr>
+                  <w:t>a</w:t>
+                </w:r>
+                <w:r>
+                  <w:rPr>
+                    <w:rFonts w:cstheme="minorHAnsi"/>
+                    <w:b/>
+                    <w:color w:val="404040" w:themeColor="text1" w:themeTint="BF"/>
+                  </w:rPr>
+                  <w:t>quel</w:t>
+                </w:r>
+                <w:r>
+                  <w:rPr>
+                    <w:rFonts w:cstheme="minorHAnsi"/>
+                    <w:b/>
+                    <w:color w:val="404040" w:themeColor="text1" w:themeTint="BF"/>
+                  </w:rPr>
+                  <w:t>le</w:t>
+                </w:r>
+                <w:r>
+                  <w:rPr>
+                    <w:rFonts w:cstheme="minorHAnsi"/>
+                    <w:b/>
+                    <w:color w:val="404040" w:themeColor="text1" w:themeTint="BF"/>
+                  </w:rPr>
+                  <w:t xml:space="preserve"> nous avons chacun</w:t>
+                </w:r>
+                <w:r>
+                  <w:rPr>
+                    <w:rFonts w:cstheme="minorHAnsi"/>
+                    <w:b/>
+                    <w:color w:val="404040" w:themeColor="text1" w:themeTint="BF"/>
+                  </w:rPr>
+                  <w:t xml:space="preserve"> du écrire la partie du cahier des charges correspondante, aussi bien les analyses des besoins que les spécificité</w:t>
+                </w:r>
+                <w:r>
+                  <w:rPr>
+                    <w:rFonts w:cstheme="minorHAnsi"/>
+                    <w:b/>
+                    <w:color w:val="404040" w:themeColor="text1" w:themeTint="BF"/>
+                  </w:rPr>
+                  <w:t>s</w:t>
+                </w:r>
+                <w:r>
+                  <w:rPr>
+                    <w:rFonts w:cstheme="minorHAnsi"/>
+                    <w:b/>
+                    <w:color w:val="404040" w:themeColor="text1" w:themeTint="BF"/>
+                  </w:rPr>
+                  <w:t xml:space="preserve"> </w:t>
+                </w:r>
+                <w:r>
+                  <w:rPr>
+                    <w:rFonts w:cstheme="minorHAnsi"/>
+                    <w:b/>
+                    <w:color w:val="404040" w:themeColor="text1" w:themeTint="BF"/>
+                  </w:rPr>
+                  <w:t>fonctionnelles.</w:t>
+                </w:r>
+              </w:p>
+              <w:p>
+                <w:pPr>
+                  <w:spacing w:before="120"/>
+                  <w:rPr>
+                    <w:rFonts w:cstheme="minorHAnsi"/>
+                    <w:b/>
+                    <w:color w:val="404040" w:themeColor="text1" w:themeTint="BF"/>
+                  </w:rPr>
+                </w:pPr>
+                <w:r>
+                  <w:rPr>
+                    <w:rFonts w:cstheme="minorHAnsi"/>
+                    <w:b/>
+                    <w:noProof/>
+                    <w:color w:val="404040" w:themeColor="text1" w:themeTint="BF"/>
+                  </w:rPr>
+                  <w:drawing>
+                    <wp:inline distT="0" distB="0" distL="0" distR="0" wp14:anchorId="5B7FB802" wp14:editId="5DA06B6C">
+                      <wp:extent cx="3095435" cy="1805940"/>
+                      <wp:effectExtent l="0" t="0" r="0" b="3810"/>
+                      <wp:docPr id="6" name="Image 6"/>
+                      <wp:cNvGraphicFramePr>
+                        <a:graphicFrameLocks xmlns:a="http://schemas.openxmlformats.org/drawingml/2006/main" noChangeAspect="1"/>
+                      </wp:cNvGraphicFramePr>
+                      <a:graphic xmlns:a="http://schemas.openxmlformats.org/drawingml/2006/main">
+                        <a:graphicData uri="http://schemas.openxmlformats.org/drawingml/2006/picture">
+                          <pic:pic xmlns:pic="http://schemas.openxmlformats.org/drawingml/2006/picture">
+                            <pic:nvPicPr>
+                              <pic:cNvPr id="6" name="Image 6"/>
+                              <pic:cNvPicPr/>
+                            </pic:nvPicPr>
+                            <pic:blipFill>
+                              <a:blip r:embed="rId27" cstate="print">
+                                <a:extLst>
+                                  <a:ext uri="{28A0092B-C50C-407E-A947-70E740481C1C}">
+                                    <a14:useLocalDpi xmlns:a14="http://schemas.microsoft.com/office/drawing/2010/main" val="0"/>
+                                  </a:ext>
+                                </a:extLst>
+                              </a:blip>
+                              <a:stretch>
+                                <a:fillRect/>
+                              </a:stretch>
+                            </pic:blipFill>
+                            <pic:spPr>
+                              <a:xfrm>
+                                <a:off x="0" y="0"/>
+                                <a:ext cx="3116297" cy="1818111"/>
+                              </a:xfrm>
+                              <a:prstGeom prst="rect">
+                                <a:avLst/>
+                              </a:prstGeom>
+                            </pic:spPr>
+                          </pic:pic>
+                        </a:graphicData>
+                      </a:graphic>
+                    </wp:inline>
+                  </w:drawing>
                 </w:r>
               </w:p>
             </w:tc>
@@ -13211,7 +13409,6 @@
             <w:placeholder>
               <w:docPart w:val="34FBA97AFB8749119EE08F665D7D5CF8"/>
             </w:placeholder>
-            <w:showingPlcHdr/>
           </w:sdtPr>
           <w:sdtContent>
             <w:tc>
@@ -13235,11 +13432,11 @@
                 </w:pPr>
                 <w:r>
                   <w:rPr>
-                    <w:rStyle w:val="Textedelespacerserv"/>
-                    <w:sz w:val="20"/>
-                    <w:szCs w:val="20"/>
-                  </w:rPr>
-                  <w:t>Cliquez ici pour taper du texte.</w:t>
+                    <w:rFonts w:cstheme="minorHAnsi"/>
+                    <w:b/>
+                    <w:color w:val="404040" w:themeColor="text1" w:themeTint="BF"/>
+                  </w:rPr>
+                  <w:t xml:space="preserve">Nous avons utilisé l’outil Trello pour l’organisation de notre travail en suivant la méthode Agile (SCRUM). </w:t>
                 </w:r>
               </w:p>
             </w:tc>
@@ -13322,37 +13519,88 @@
             <w:placeholder>
               <w:docPart w:val="DDDEE3FACF73418293C243B003AC4DEE"/>
             </w:placeholder>
-            <w:showingPlcHdr/>
           </w:sdtPr>
           <w:sdtContent>
-            <w:tc>
-              <w:tcPr>
-                <w:tcW w:w="9782" w:type="dxa"/>
-                <w:gridSpan w:val="9"/>
-                <w:tcBorders>
-                  <w:top w:val="single" w:sz="12" w:space="0" w:color="D60093"/>
-                  <w:left w:val="single" w:sz="4" w:space="0" w:color="D9D9D9" w:themeColor="background1" w:themeShade="D9"/>
-                  <w:bottom w:val="single" w:sz="4" w:space="0" w:color="D9D9D9" w:themeColor="background1" w:themeShade="D9"/>
-                  <w:right w:val="single" w:sz="4" w:space="0" w:color="D9D9D9" w:themeColor="background1" w:themeShade="D9"/>
-                </w:tcBorders>
-              </w:tcPr>
-              <w:p>
-                <w:pPr>
-                  <w:spacing w:before="120"/>
-                  <w:rPr>
-                    <w:rFonts w:cstheme="minorHAnsi"/>
-                    <w:b/>
-                    <w:color w:val="404040" w:themeColor="text1" w:themeTint="BF"/>
-                  </w:rPr>
-                </w:pPr>
-                <w:r>
-                  <w:rPr>
-                    <w:rStyle w:val="Textedelespacerserv"/>
-                  </w:rPr>
-                  <w:t>Cliquez ici pour taper du texte.</w:t>
-                </w:r>
-              </w:p>
-            </w:tc>
+            <w:sdt>
+              <w:sdtPr>
+                <w:rPr>
+                  <w:rFonts w:cstheme="minorHAnsi"/>
+                  <w:b/>
+                  <w:color w:val="404040" w:themeColor="text1" w:themeTint="BF"/>
+                </w:rPr>
+                <w:alias w:val="3.Avec qui avez-vous travaillé ?"/>
+                <w:tag w:val="3.Avec qui avez-vous travaillé ?"/>
+                <w:id w:val="-542213350"/>
+                <w:placeholder>
+                  <w:docPart w:val="10CFD03577FD4E1A84199A49C17C6EE9"/>
+                </w:placeholder>
+              </w:sdtPr>
+              <w:sdtEndPr/>
+              <w:sdtContent>
+                <w:tc>
+                  <w:tcPr>
+                    <w:tcW w:w="9782" w:type="dxa"/>
+                    <w:gridSpan w:val="9"/>
+                    <w:tcBorders>
+                      <w:top w:val="single" w:sz="12" w:space="0" w:color="D60093"/>
+                      <w:left w:val="single" w:sz="4" w:space="0" w:color="D9D9D9" w:themeColor="background1" w:themeShade="D9"/>
+                      <w:bottom w:val="single" w:sz="4" w:space="0" w:color="D9D9D9" w:themeColor="background1" w:themeShade="D9"/>
+                      <w:right w:val="single" w:sz="4" w:space="0" w:color="D9D9D9" w:themeColor="background1" w:themeShade="D9"/>
+                    </w:tcBorders>
+                  </w:tcPr>
+                  <w:p>
+                    <w:pPr>
+                      <w:spacing w:before="120"/>
+                      <w:rPr>
+                        <w:rFonts w:cstheme="minorHAnsi"/>
+                        <w:b/>
+                        <w:color w:val="404040" w:themeColor="text1" w:themeTint="BF"/>
+                      </w:rPr>
+                    </w:pPr>
+                    <w:r>
+                      <w:rPr>
+                        <w:rFonts w:cstheme="minorHAnsi"/>
+                        <w:b/>
+                        <w:color w:val="404040" w:themeColor="text1" w:themeTint="BF"/>
+                      </w:rPr>
+                      <w:t>Travail fait en groupe avec 2 autres personnes (</w:t>
+                    </w:r>
+                    <w:r>
+                      <w:rPr>
+                        <w:rFonts w:cstheme="minorHAnsi"/>
+                        <w:b/>
+                        <w:color w:val="404040" w:themeColor="text1" w:themeTint="BF"/>
+                      </w:rPr>
+                      <w:t>Colin Calbet</w:t>
+                    </w:r>
+                    <w:r>
+                      <w:rPr>
+                        <w:rFonts w:cstheme="minorHAnsi"/>
+                        <w:b/>
+                        <w:color w:val="404040" w:themeColor="text1" w:themeTint="BF"/>
+                      </w:rPr>
+                      <w:t xml:space="preserve">, </w:t>
+                    </w:r>
+                    <w:r>
+                      <w:rPr>
+                        <w:rFonts w:cstheme="minorHAnsi"/>
+                        <w:b/>
+                        <w:color w:val="404040" w:themeColor="text1" w:themeTint="BF"/>
+                      </w:rPr>
+                      <w:t>Valentin Bruneel</w:t>
+                    </w:r>
+                    <w:r>
+                      <w:rPr>
+                        <w:rFonts w:cstheme="minorHAnsi"/>
+                        <w:b/>
+                        <w:color w:val="404040" w:themeColor="text1" w:themeTint="BF"/>
+                      </w:rPr>
+                      <w:t>).</w:t>
+                    </w:r>
+                  </w:p>
+                </w:tc>
+              </w:sdtContent>
+            </w:sdt>
           </w:sdtContent>
         </w:sdt>
       </w:tr>
@@ -13526,7 +13774,6 @@
             <w:placeholder>
               <w:docPart w:val="49D95B58B81642DC972B9BA00DFCF120"/>
             </w:placeholder>
-            <w:showingPlcHdr/>
           </w:sdtPr>
           <w:sdtEndPr>
             <w:rPr>
@@ -13555,11 +13802,12 @@
                 </w:pPr>
                 <w:r>
                   <w:rPr>
-                    <w:rStyle w:val="Textedelespacerserv"/>
+                    <w:rFonts w:cstheme="minorHAnsi"/>
                     <w:b/>
-                    <w:color w:val="404040" w:themeColor="text1" w:themeTint="BF"/>
-                  </w:rPr>
-                  <w:t>Cliquez ici pour taper du texte.</w:t>
+                    <w:i/>
+                    <w:color w:val="D60093"/>
+                  </w:rPr>
+                  <w:t>AFPA</w:t>
                 </w:r>
               </w:p>
             </w:tc>
@@ -13683,7 +13931,6 @@
             <w:placeholder>
               <w:docPart w:val="46EC15B0E59845B9A9F56A4D3FE1379F"/>
             </w:placeholder>
-            <w:showingPlcHdr/>
           </w:sdtPr>
           <w:sdtContent>
             <w:tc>
@@ -13704,9 +13951,11 @@
                 </w:pPr>
                 <w:r>
                   <w:rPr>
-                    <w:rStyle w:val="Textedelespacerserv"/>
-                  </w:rPr>
-                  <w:t>Cliquez ici pour taper du texte.</w:t>
+                    <w:rFonts w:cstheme="minorHAnsi"/>
+                    <w:b/>
+                    <w:color w:val="404040" w:themeColor="text1" w:themeTint="BF"/>
+                  </w:rPr>
+                  <w:t>Exercice d’application</w:t>
                 </w:r>
               </w:p>
             </w:tc>
@@ -13810,8 +14059,7 @@
             <w:placeholder>
               <w:docPart w:val="C52FC79082BE43B099DF49E35DF3CE68"/>
             </w:placeholder>
-            <w:showingPlcHdr/>
-            <w:date>
+            <w:date w:fullDate="2023-01-18T00:00:00Z">
               <w:dateFormat w:val="dd/MM/yyyy"/>
               <w:lid w:val="fr-FR"/>
               <w:storeMappedDataAs w:val="dateTime"/>
@@ -13834,15 +14082,11 @@
                 </w:pPr>
                 <w:r>
                   <w:rPr>
-                    <w:rStyle w:val="Textedelespacerserv"/>
-                  </w:rPr>
-                  <w:t>C</w:t>
-                </w:r>
-                <w:r>
-                  <w:rPr>
-                    <w:rStyle w:val="Textedelespacerserv"/>
-                  </w:rPr>
-                  <w:t>liquez ici</w:t>
+                    <w:rFonts w:cstheme="minorHAnsi"/>
+                    <w:b/>
+                    <w:color w:val="404040" w:themeColor="text1" w:themeTint="BF"/>
+                  </w:rPr>
+                  <w:t>18/01/2023</w:t>
                 </w:r>
               </w:p>
             </w:tc>
@@ -13883,7 +14127,7 @@
             <w:placeholder>
               <w:docPart w:val="35F2183008724969839D9B6C090D46FC"/>
             </w:placeholder>
-            <w:date>
+            <w:date w:fullDate="2023-01-18T00:00:00Z">
               <w:dateFormat w:val="dd/MM/yyyy"/>
               <w:lid w:val="fr-FR"/>
               <w:storeMappedDataAs w:val="dateTime"/>
@@ -13908,9 +14152,11 @@
                 </w:pPr>
                 <w:r>
                   <w:rPr>
-                    <w:rStyle w:val="Textedelespacerserv"/>
-                  </w:rPr>
-                  <w:t xml:space="preserve">Cliquez ici </w:t>
+                    <w:rFonts w:cstheme="minorHAnsi"/>
+                    <w:b/>
+                    <w:color w:val="404040" w:themeColor="text1" w:themeTint="BF"/>
+                  </w:rPr>
+                  <w:t>18/01/2023</w:t>
                 </w:r>
               </w:p>
             </w:tc>
@@ -16613,8 +16859,7 @@
                               <w:alias w:val="Déclaration_Le :"/>
                               <w:tag w:val="Déclaration_Le :"/>
                               <w:id w:val="-1372685351"/>
-                              <w:showingPlcHdr/>
-                              <w:date>
+                              <w:date w:fullDate="2023-06-07T00:00:00Z">
                                 <w:dateFormat w:val="dd/MM/yyyy"/>
                                 <w:lid w:val="fr-FR"/>
                                 <w:storeMappedDataAs w:val="dateTime"/>
@@ -16632,23 +16877,11 @@
                                 </w:pPr>
                                 <w:r>
                                   <w:rPr>
-                                    <w:rStyle w:val="Textedelespacerserv"/>
-                                    <w:i/>
                                     <w:color w:val="404040" w:themeColor="text1" w:themeTint="BF"/>
                                     <w:sz w:val="24"/>
                                     <w:szCs w:val="24"/>
                                   </w:rPr>
-                                  <w:t>Cliquez ici</w:t>
-                                </w:r>
-                                <w:r>
-                                  <w:rPr>
-                                    <w:rStyle w:val="Textedelespacerserv"/>
-                                    <w:i/>
-                                    <w:color w:val="404040" w:themeColor="text1" w:themeTint="BF"/>
-                                    <w:sz w:val="24"/>
-                                    <w:szCs w:val="24"/>
-                                  </w:rPr>
-                                  <w:t xml:space="preserve"> pour choisir une date</w:t>
+                                  <w:t>07/06/2023</w:t>
                                 </w:r>
                               </w:p>
                             </w:sdtContent>
@@ -16685,8 +16918,7 @@
                         <w:alias w:val="Déclaration_Le :"/>
                         <w:tag w:val="Déclaration_Le :"/>
                         <w:id w:val="-1372685351"/>
-                        <w:showingPlcHdr/>
-                        <w:date>
+                        <w:date w:fullDate="2023-06-07T00:00:00Z">
                           <w:dateFormat w:val="dd/MM/yyyy"/>
                           <w:lid w:val="fr-FR"/>
                           <w:storeMappedDataAs w:val="dateTime"/>
@@ -16704,23 +16936,11 @@
                           </w:pPr>
                           <w:r>
                             <w:rPr>
-                              <w:rStyle w:val="Textedelespacerserv"/>
-                              <w:i/>
                               <w:color w:val="404040" w:themeColor="text1" w:themeTint="BF"/>
                               <w:sz w:val="24"/>
                               <w:szCs w:val="24"/>
                             </w:rPr>
-                            <w:t>Cliquez ici</w:t>
-                          </w:r>
-                          <w:r>
-                            <w:rPr>
-                              <w:rStyle w:val="Textedelespacerserv"/>
-                              <w:i/>
-                              <w:color w:val="404040" w:themeColor="text1" w:themeTint="BF"/>
-                              <w:sz w:val="24"/>
-                              <w:szCs w:val="24"/>
-                            </w:rPr>
-                            <w:t xml:space="preserve"> pour choisir une date</w:t>
+                            <w:t>07/06/2023</w:t>
                           </w:r>
                         </w:p>
                       </w:sdtContent>
@@ -17705,7 +17925,7 @@
           <w:color w:val="404040" w:themeColor="text1" w:themeTint="BF"/>
         </w:rPr>
         <w:sectPr>
-          <w:headerReference w:type="default" r:id="rId27"/>
+          <w:headerReference w:type="default" r:id="rId28"/>
           <w:pgSz w:w="11906" w:h="16838"/>
           <w:pgMar w:top="1417" w:right="1417" w:bottom="1417" w:left="1417" w:header="737" w:footer="510" w:gutter="0"/>
           <w:cols w:space="708"/>
@@ -17855,7 +18075,7 @@
           <w:color w:val="404040" w:themeColor="text1" w:themeTint="BF"/>
         </w:rPr>
         <w:sectPr>
-          <w:headerReference w:type="default" r:id="rId28"/>
+          <w:headerReference w:type="default" r:id="rId29"/>
           <w:type w:val="continuous"/>
           <w:pgSz w:w="11906" w:h="16838"/>
           <w:pgMar w:top="1417" w:right="1417" w:bottom="1417" w:left="1417" w:header="737" w:footer="510" w:gutter="0"/>
@@ -17873,7 +18093,7 @@
       </w:pPr>
     </w:p>
     <w:sectPr>
-      <w:headerReference w:type="default" r:id="rId29"/>
+      <w:headerReference w:type="default" r:id="rId30"/>
       <w:type w:val="continuous"/>
       <w:pgSz w:w="11906" w:h="16838"/>
       <w:pgMar w:top="1417" w:right="1417" w:bottom="1417" w:left="1417" w:header="737" w:footer="510" w:gutter="0"/>
@@ -17885,7 +18105,7 @@
 </file>
 
 <file path=word/endnotes.xml><?xml version="1.0" encoding="utf-8"?>
-<w:endnotes xmlns:wpc="http://schemas.microsoft.com/office/word/2010/wordprocessingCanvas" xmlns:cx="http://schemas.microsoft.com/office/drawing/2014/chartex" xmlns:cx1="http://schemas.microsoft.com/office/drawing/2015/9/8/chartex" xmlns:cx2="http://schemas.microsoft.com/office/drawing/2015/10/21/chartex" xmlns:cx3="http://schemas.microsoft.com/office/drawing/2016/5/9/chartex" xmlns:cx4="http://schemas.microsoft.com/office/drawing/2016/5/10/chartex" xmlns:cx5="http://schemas.microsoft.com/office/drawing/2016/5/11/chartex" xmlns:cx6="http://schemas.microsoft.com/office/drawing/2016/5/12/chartex" xmlns:cx7="http://schemas.microsoft.com/office/drawing/2016/5/13/chartex" xmlns:cx8="http://schemas.microsoft.com/office/drawing/2016/5/14/chartex" xmlns:mc="http://schemas.openxmlformats.org/markup-compatibility/2006" xmlns:aink="http://schemas.microsoft.com/office/drawing/2016/ink" xmlns:am3d="http://schemas.microsoft.com/office/drawing/2017/model3d" xmlns:o="urn:schemas-microsoft-com:office:office" xmlns:oel="http://schemas.microsoft.com/office/2019/extlst" xmlns:r="http://schemas.openxmlformats.org/officeDocument/2006/relationships" xmlns:m="http://schemas.openxmlformats.org/officeDocument/2006/math" xmlns:v="urn:schemas-microsoft-com:vml" xmlns:wp14="http://schemas.microsoft.com/office/word/2010/wordprocessingDrawing" xmlns:wp="http://schemas.openxmlformats.org/drawingml/2006/wordprocessingDrawing" xmlns:w10="urn:schemas-microsoft-com:office:word" xmlns:w="http://schemas.openxmlformats.org/wordprocessingml/2006/main" xmlns:w14="http://schemas.microsoft.com/office/word/2010/wordml" xmlns:w15="http://schemas.microsoft.com/office/word/2012/wordml" xmlns:w16cex="http://schemas.microsoft.com/office/word/2018/wordml/cex" xmlns:w16cid="http://schemas.microsoft.com/office/word/2016/wordml/cid" xmlns:w16="http://schemas.microsoft.com/office/word/2018/wordml" xmlns:w16du="http://schemas.microsoft.com/office/word/2023/wordml/word16du" xmlns:w16sdtdh="http://schemas.microsoft.com/office/word/2020/wordml/sdtdatahash" xmlns:w16se="http://schemas.microsoft.com/office/word/2015/wordml/symex" xmlns:wpg="http://schemas.microsoft.com/office/word/2010/wordprocessingGroup" xmlns:wpi="http://schemas.microsoft.com/office/word/2010/wordprocessingInk" xmlns:wne="http://schemas.microsoft.com/office/word/2006/wordml" xmlns:wps="http://schemas.microsoft.com/office/word/2010/wordprocessingShape" mc:Ignorable="w14 w15 w16se w16cid w16 w16cex w16sdtdh wp14">
+<w:endnotes xmlns:wpc="http://schemas.microsoft.com/office/word/2010/wordprocessingCanvas" xmlns:cx="http://schemas.microsoft.com/office/drawing/2014/chartex" xmlns:cx1="http://schemas.microsoft.com/office/drawing/2015/9/8/chartex" xmlns:cx2="http://schemas.microsoft.com/office/drawing/2015/10/21/chartex" xmlns:cx3="http://schemas.microsoft.com/office/drawing/2016/5/9/chartex" xmlns:cx4="http://schemas.microsoft.com/office/drawing/2016/5/10/chartex" xmlns:cx5="http://schemas.microsoft.com/office/drawing/2016/5/11/chartex" xmlns:cx6="http://schemas.microsoft.com/office/drawing/2016/5/12/chartex" xmlns:cx7="http://schemas.microsoft.com/office/drawing/2016/5/13/chartex" xmlns:cx8="http://schemas.microsoft.com/office/drawing/2016/5/14/chartex" xmlns:mc="http://schemas.openxmlformats.org/markup-compatibility/2006" xmlns:aink="http://schemas.microsoft.com/office/drawing/2016/ink" xmlns:am3d="http://schemas.microsoft.com/office/drawing/2017/model3d" xmlns:o="urn:schemas-microsoft-com:office:office" xmlns:oel="http://schemas.microsoft.com/office/2019/extlst" xmlns:r="http://schemas.openxmlformats.org/officeDocument/2006/relationships" xmlns:m="http://schemas.openxmlformats.org/officeDocument/2006/math" xmlns:v="urn:schemas-microsoft-com:vml" xmlns:wp14="http://schemas.microsoft.com/office/word/2010/wordprocessingDrawing" xmlns:wp="http://schemas.openxmlformats.org/drawingml/2006/wordprocessingDrawing" xmlns:w10="urn:schemas-microsoft-com:office:word" xmlns:w="http://schemas.openxmlformats.org/wordprocessingml/2006/main" xmlns:w14="http://schemas.microsoft.com/office/word/2010/wordml" xmlns:w15="http://schemas.microsoft.com/office/word/2012/wordml" xmlns:w16cex="http://schemas.microsoft.com/office/word/2018/wordml/cex" xmlns:w16cid="http://schemas.microsoft.com/office/word/2016/wordml/cid" xmlns:w16="http://schemas.microsoft.com/office/word/2018/wordml" xmlns:w16sdtdh="http://schemas.microsoft.com/office/word/2020/wordml/sdtdatahash" xmlns:w16se="http://schemas.microsoft.com/office/word/2015/wordml/symex" xmlns:wpg="http://schemas.microsoft.com/office/word/2010/wordprocessingGroup" xmlns:wpi="http://schemas.microsoft.com/office/word/2010/wordprocessingInk" xmlns:wne="http://schemas.microsoft.com/office/word/2006/wordml" xmlns:wps="http://schemas.microsoft.com/office/word/2010/wordprocessingShape" mc:Ignorable="w14 w15 w16se w16cid w16 w16cex w16sdtdh wp14">
   <w:endnote w:type="separator" w:id="-1">
     <w:p>
       <w:pPr>
@@ -17910,7 +18130,7 @@
 </file>
 
 <file path=word/footer1.xml><?xml version="1.0" encoding="utf-8"?>
-<w:ftr xmlns:wpc="http://schemas.microsoft.com/office/word/2010/wordprocessingCanvas" xmlns:cx="http://schemas.microsoft.com/office/drawing/2014/chartex" xmlns:cx1="http://schemas.microsoft.com/office/drawing/2015/9/8/chartex" xmlns:cx2="http://schemas.microsoft.com/office/drawing/2015/10/21/chartex" xmlns:cx3="http://schemas.microsoft.com/office/drawing/2016/5/9/chartex" xmlns:cx4="http://schemas.microsoft.com/office/drawing/2016/5/10/chartex" xmlns:cx5="http://schemas.microsoft.com/office/drawing/2016/5/11/chartex" xmlns:cx6="http://schemas.microsoft.com/office/drawing/2016/5/12/chartex" xmlns:cx7="http://schemas.microsoft.com/office/drawing/2016/5/13/chartex" xmlns:cx8="http://schemas.microsoft.com/office/drawing/2016/5/14/chartex" xmlns:mc="http://schemas.openxmlformats.org/markup-compatibility/2006" xmlns:aink="http://schemas.microsoft.com/office/drawing/2016/ink" xmlns:am3d="http://schemas.microsoft.com/office/drawing/2017/model3d" xmlns:o="urn:schemas-microsoft-com:office:office" xmlns:oel="http://schemas.microsoft.com/office/2019/extlst" xmlns:r="http://schemas.openxmlformats.org/officeDocument/2006/relationships" xmlns:m="http://schemas.openxmlformats.org/officeDocument/2006/math" xmlns:v="urn:schemas-microsoft-com:vml" xmlns:wp14="http://schemas.microsoft.com/office/word/2010/wordprocessingDrawing" xmlns:wp="http://schemas.openxmlformats.org/drawingml/2006/wordprocessingDrawing" xmlns:w10="urn:schemas-microsoft-com:office:word" xmlns:w="http://schemas.openxmlformats.org/wordprocessingml/2006/main" xmlns:w14="http://schemas.microsoft.com/office/word/2010/wordml" xmlns:w15="http://schemas.microsoft.com/office/word/2012/wordml" xmlns:w16cex="http://schemas.microsoft.com/office/word/2018/wordml/cex" xmlns:w16cid="http://schemas.microsoft.com/office/word/2016/wordml/cid" xmlns:w16="http://schemas.microsoft.com/office/word/2018/wordml" xmlns:w16du="http://schemas.microsoft.com/office/word/2023/wordml/word16du" xmlns:w16sdtdh="http://schemas.microsoft.com/office/word/2020/wordml/sdtdatahash" xmlns:w16se="http://schemas.microsoft.com/office/word/2015/wordml/symex" xmlns:wpg="http://schemas.microsoft.com/office/word/2010/wordprocessingGroup" xmlns:wpi="http://schemas.microsoft.com/office/word/2010/wordprocessingInk" xmlns:wne="http://schemas.microsoft.com/office/word/2006/wordml" xmlns:wps="http://schemas.microsoft.com/office/word/2010/wordprocessingShape" mc:Ignorable="w14 w15 w16se w16cid w16 w16cex w16sdtdh wp14">
+<w:ftr xmlns:wpc="http://schemas.microsoft.com/office/word/2010/wordprocessingCanvas" xmlns:cx="http://schemas.microsoft.com/office/drawing/2014/chartex" xmlns:cx1="http://schemas.microsoft.com/office/drawing/2015/9/8/chartex" xmlns:cx2="http://schemas.microsoft.com/office/drawing/2015/10/21/chartex" xmlns:cx3="http://schemas.microsoft.com/office/drawing/2016/5/9/chartex" xmlns:cx4="http://schemas.microsoft.com/office/drawing/2016/5/10/chartex" xmlns:cx5="http://schemas.microsoft.com/office/drawing/2016/5/11/chartex" xmlns:cx6="http://schemas.microsoft.com/office/drawing/2016/5/12/chartex" xmlns:cx7="http://schemas.microsoft.com/office/drawing/2016/5/13/chartex" xmlns:cx8="http://schemas.microsoft.com/office/drawing/2016/5/14/chartex" xmlns:mc="http://schemas.openxmlformats.org/markup-compatibility/2006" xmlns:aink="http://schemas.microsoft.com/office/drawing/2016/ink" xmlns:am3d="http://schemas.microsoft.com/office/drawing/2017/model3d" xmlns:o="urn:schemas-microsoft-com:office:office" xmlns:oel="http://schemas.microsoft.com/office/2019/extlst" xmlns:r="http://schemas.openxmlformats.org/officeDocument/2006/relationships" xmlns:m="http://schemas.openxmlformats.org/officeDocument/2006/math" xmlns:v="urn:schemas-microsoft-com:vml" xmlns:wp14="http://schemas.microsoft.com/office/word/2010/wordprocessingDrawing" xmlns:wp="http://schemas.openxmlformats.org/drawingml/2006/wordprocessingDrawing" xmlns:w10="urn:schemas-microsoft-com:office:word" xmlns:w="http://schemas.openxmlformats.org/wordprocessingml/2006/main" xmlns:w14="http://schemas.microsoft.com/office/word/2010/wordml" xmlns:w15="http://schemas.microsoft.com/office/word/2012/wordml" xmlns:w16cex="http://schemas.microsoft.com/office/word/2018/wordml/cex" xmlns:w16cid="http://schemas.microsoft.com/office/word/2016/wordml/cid" xmlns:w16="http://schemas.microsoft.com/office/word/2018/wordml" xmlns:w16sdtdh="http://schemas.microsoft.com/office/word/2020/wordml/sdtdatahash" xmlns:w16se="http://schemas.microsoft.com/office/word/2015/wordml/symex" xmlns:wpg="http://schemas.microsoft.com/office/word/2010/wordprocessingGroup" xmlns:wpi="http://schemas.microsoft.com/office/word/2010/wordprocessingInk" xmlns:wne="http://schemas.microsoft.com/office/word/2006/wordml" xmlns:wps="http://schemas.microsoft.com/office/word/2010/wordprocessingShape" mc:Ignorable="w14 w15 w16se w16cid w16 w16cex w16sdtdh wp14">
   <w:p>
     <w:pPr>
       <w:pStyle w:val="Pieddepage"/>
@@ -18031,7 +18251,7 @@
 </file>
 
 <file path=word/footnotes.xml><?xml version="1.0" encoding="utf-8"?>
-<w:footnotes xmlns:wpc="http://schemas.microsoft.com/office/word/2010/wordprocessingCanvas" xmlns:cx="http://schemas.microsoft.com/office/drawing/2014/chartex" xmlns:cx1="http://schemas.microsoft.com/office/drawing/2015/9/8/chartex" xmlns:cx2="http://schemas.microsoft.com/office/drawing/2015/10/21/chartex" xmlns:cx3="http://schemas.microsoft.com/office/drawing/2016/5/9/chartex" xmlns:cx4="http://schemas.microsoft.com/office/drawing/2016/5/10/chartex" xmlns:cx5="http://schemas.microsoft.com/office/drawing/2016/5/11/chartex" xmlns:cx6="http://schemas.microsoft.com/office/drawing/2016/5/12/chartex" xmlns:cx7="http://schemas.microsoft.com/office/drawing/2016/5/13/chartex" xmlns:cx8="http://schemas.microsoft.com/office/drawing/2016/5/14/chartex" xmlns:mc="http://schemas.openxmlformats.org/markup-compatibility/2006" xmlns:aink="http://schemas.microsoft.com/office/drawing/2016/ink" xmlns:am3d="http://schemas.microsoft.com/office/drawing/2017/model3d" xmlns:o="urn:schemas-microsoft-com:office:office" xmlns:oel="http://schemas.microsoft.com/office/2019/extlst" xmlns:r="http://schemas.openxmlformats.org/officeDocument/2006/relationships" xmlns:m="http://schemas.openxmlformats.org/officeDocument/2006/math" xmlns:v="urn:schemas-microsoft-com:vml" xmlns:wp14="http://schemas.microsoft.com/office/word/2010/wordprocessingDrawing" xmlns:wp="http://schemas.openxmlformats.org/drawingml/2006/wordprocessingDrawing" xmlns:w10="urn:schemas-microsoft-com:office:word" xmlns:w="http://schemas.openxmlformats.org/wordprocessingml/2006/main" xmlns:w14="http://schemas.microsoft.com/office/word/2010/wordml" xmlns:w15="http://schemas.microsoft.com/office/word/2012/wordml" xmlns:w16cex="http://schemas.microsoft.com/office/word/2018/wordml/cex" xmlns:w16cid="http://schemas.microsoft.com/office/word/2016/wordml/cid" xmlns:w16="http://schemas.microsoft.com/office/word/2018/wordml" xmlns:w16du="http://schemas.microsoft.com/office/word/2023/wordml/word16du" xmlns:w16sdtdh="http://schemas.microsoft.com/office/word/2020/wordml/sdtdatahash" xmlns:w16se="http://schemas.microsoft.com/office/word/2015/wordml/symex" xmlns:wpg="http://schemas.microsoft.com/office/word/2010/wordprocessingGroup" xmlns:wpi="http://schemas.microsoft.com/office/word/2010/wordprocessingInk" xmlns:wne="http://schemas.microsoft.com/office/word/2006/wordml" xmlns:wps="http://schemas.microsoft.com/office/word/2010/wordprocessingShape" mc:Ignorable="w14 w15 w16se w16cid w16 w16cex w16sdtdh wp14">
+<w:footnotes xmlns:wpc="http://schemas.microsoft.com/office/word/2010/wordprocessingCanvas" xmlns:cx="http://schemas.microsoft.com/office/drawing/2014/chartex" xmlns:cx1="http://schemas.microsoft.com/office/drawing/2015/9/8/chartex" xmlns:cx2="http://schemas.microsoft.com/office/drawing/2015/10/21/chartex" xmlns:cx3="http://schemas.microsoft.com/office/drawing/2016/5/9/chartex" xmlns:cx4="http://schemas.microsoft.com/office/drawing/2016/5/10/chartex" xmlns:cx5="http://schemas.microsoft.com/office/drawing/2016/5/11/chartex" xmlns:cx6="http://schemas.microsoft.com/office/drawing/2016/5/12/chartex" xmlns:cx7="http://schemas.microsoft.com/office/drawing/2016/5/13/chartex" xmlns:cx8="http://schemas.microsoft.com/office/drawing/2016/5/14/chartex" xmlns:mc="http://schemas.openxmlformats.org/markup-compatibility/2006" xmlns:aink="http://schemas.microsoft.com/office/drawing/2016/ink" xmlns:am3d="http://schemas.microsoft.com/office/drawing/2017/model3d" xmlns:o="urn:schemas-microsoft-com:office:office" xmlns:oel="http://schemas.microsoft.com/office/2019/extlst" xmlns:r="http://schemas.openxmlformats.org/officeDocument/2006/relationships" xmlns:m="http://schemas.openxmlformats.org/officeDocument/2006/math" xmlns:v="urn:schemas-microsoft-com:vml" xmlns:wp14="http://schemas.microsoft.com/office/word/2010/wordprocessingDrawing" xmlns:wp="http://schemas.openxmlformats.org/drawingml/2006/wordprocessingDrawing" xmlns:w10="urn:schemas-microsoft-com:office:word" xmlns:w="http://schemas.openxmlformats.org/wordprocessingml/2006/main" xmlns:w14="http://schemas.microsoft.com/office/word/2010/wordml" xmlns:w15="http://schemas.microsoft.com/office/word/2012/wordml" xmlns:w16cex="http://schemas.microsoft.com/office/word/2018/wordml/cex" xmlns:w16cid="http://schemas.microsoft.com/office/word/2016/wordml/cid" xmlns:w16="http://schemas.microsoft.com/office/word/2018/wordml" xmlns:w16sdtdh="http://schemas.microsoft.com/office/word/2020/wordml/sdtdatahash" xmlns:w16se="http://schemas.microsoft.com/office/word/2015/wordml/symex" xmlns:wpg="http://schemas.microsoft.com/office/word/2010/wordprocessingGroup" xmlns:wpi="http://schemas.microsoft.com/office/word/2010/wordprocessingInk" xmlns:wne="http://schemas.microsoft.com/office/word/2006/wordml" xmlns:wps="http://schemas.microsoft.com/office/word/2010/wordprocessingShape" mc:Ignorable="w14 w15 w16se w16cid w16 w16cex w16sdtdh wp14">
   <w:footnote w:type="separator" w:id="-1">
     <w:p>
       <w:pPr>
@@ -18056,7 +18276,7 @@
 </file>
 
 <file path=word/header1.xml><?xml version="1.0" encoding="utf-8"?>
-<w:hdr xmlns:wpc="http://schemas.microsoft.com/office/word/2010/wordprocessingCanvas" xmlns:cx="http://schemas.microsoft.com/office/drawing/2014/chartex" xmlns:cx1="http://schemas.microsoft.com/office/drawing/2015/9/8/chartex" xmlns:cx2="http://schemas.microsoft.com/office/drawing/2015/10/21/chartex" xmlns:cx3="http://schemas.microsoft.com/office/drawing/2016/5/9/chartex" xmlns:cx4="http://schemas.microsoft.com/office/drawing/2016/5/10/chartex" xmlns:cx5="http://schemas.microsoft.com/office/drawing/2016/5/11/chartex" xmlns:cx6="http://schemas.microsoft.com/office/drawing/2016/5/12/chartex" xmlns:cx7="http://schemas.microsoft.com/office/drawing/2016/5/13/chartex" xmlns:cx8="http://schemas.microsoft.com/office/drawing/2016/5/14/chartex" xmlns:mc="http://schemas.openxmlformats.org/markup-compatibility/2006" xmlns:aink="http://schemas.microsoft.com/office/drawing/2016/ink" xmlns:am3d="http://schemas.microsoft.com/office/drawing/2017/model3d" xmlns:o="urn:schemas-microsoft-com:office:office" xmlns:oel="http://schemas.microsoft.com/office/2019/extlst" xmlns:r="http://schemas.openxmlformats.org/officeDocument/2006/relationships" xmlns:m="http://schemas.openxmlformats.org/officeDocument/2006/math" xmlns:v="urn:schemas-microsoft-com:vml" xmlns:wp14="http://schemas.microsoft.com/office/word/2010/wordprocessingDrawing" xmlns:wp="http://schemas.openxmlformats.org/drawingml/2006/wordprocessingDrawing" xmlns:w10="urn:schemas-microsoft-com:office:word" xmlns:w="http://schemas.openxmlformats.org/wordprocessingml/2006/main" xmlns:w14="http://schemas.microsoft.com/office/word/2010/wordml" xmlns:w15="http://schemas.microsoft.com/office/word/2012/wordml" xmlns:w16cex="http://schemas.microsoft.com/office/word/2018/wordml/cex" xmlns:w16cid="http://schemas.microsoft.com/office/word/2016/wordml/cid" xmlns:w16="http://schemas.microsoft.com/office/word/2018/wordml" xmlns:w16du="http://schemas.microsoft.com/office/word/2023/wordml/word16du" xmlns:w16sdtdh="http://schemas.microsoft.com/office/word/2020/wordml/sdtdatahash" xmlns:w16se="http://schemas.microsoft.com/office/word/2015/wordml/symex" xmlns:wpg="http://schemas.microsoft.com/office/word/2010/wordprocessingGroup" xmlns:wpi="http://schemas.microsoft.com/office/word/2010/wordprocessingInk" xmlns:wne="http://schemas.microsoft.com/office/word/2006/wordml" xmlns:wps="http://schemas.microsoft.com/office/word/2010/wordprocessingShape" mc:Ignorable="w14 w15 w16se w16cid w16 w16cex w16sdtdh wp14">
+<w:hdr xmlns:wpc="http://schemas.microsoft.com/office/word/2010/wordprocessingCanvas" xmlns:cx="http://schemas.microsoft.com/office/drawing/2014/chartex" xmlns:cx1="http://schemas.microsoft.com/office/drawing/2015/9/8/chartex" xmlns:cx2="http://schemas.microsoft.com/office/drawing/2015/10/21/chartex" xmlns:cx3="http://schemas.microsoft.com/office/drawing/2016/5/9/chartex" xmlns:cx4="http://schemas.microsoft.com/office/drawing/2016/5/10/chartex" xmlns:cx5="http://schemas.microsoft.com/office/drawing/2016/5/11/chartex" xmlns:cx6="http://schemas.microsoft.com/office/drawing/2016/5/12/chartex" xmlns:cx7="http://schemas.microsoft.com/office/drawing/2016/5/13/chartex" xmlns:cx8="http://schemas.microsoft.com/office/drawing/2016/5/14/chartex" xmlns:mc="http://schemas.openxmlformats.org/markup-compatibility/2006" xmlns:aink="http://schemas.microsoft.com/office/drawing/2016/ink" xmlns:am3d="http://schemas.microsoft.com/office/drawing/2017/model3d" xmlns:o="urn:schemas-microsoft-com:office:office" xmlns:oel="http://schemas.microsoft.com/office/2019/extlst" xmlns:r="http://schemas.openxmlformats.org/officeDocument/2006/relationships" xmlns:m="http://schemas.openxmlformats.org/officeDocument/2006/math" xmlns:v="urn:schemas-microsoft-com:vml" xmlns:wp14="http://schemas.microsoft.com/office/word/2010/wordprocessingDrawing" xmlns:wp="http://schemas.openxmlformats.org/drawingml/2006/wordprocessingDrawing" xmlns:w10="urn:schemas-microsoft-com:office:word" xmlns:w="http://schemas.openxmlformats.org/wordprocessingml/2006/main" xmlns:w14="http://schemas.microsoft.com/office/word/2010/wordml" xmlns:w15="http://schemas.microsoft.com/office/word/2012/wordml" xmlns:w16cex="http://schemas.microsoft.com/office/word/2018/wordml/cex" xmlns:w16cid="http://schemas.microsoft.com/office/word/2016/wordml/cid" xmlns:w16="http://schemas.microsoft.com/office/word/2018/wordml" xmlns:w16sdtdh="http://schemas.microsoft.com/office/word/2020/wordml/sdtdatahash" xmlns:w16se="http://schemas.microsoft.com/office/word/2015/wordml/symex" xmlns:wpg="http://schemas.microsoft.com/office/word/2010/wordprocessingGroup" xmlns:wpi="http://schemas.microsoft.com/office/word/2010/wordprocessingInk" xmlns:wne="http://schemas.microsoft.com/office/word/2006/wordml" xmlns:wps="http://schemas.microsoft.com/office/word/2010/wordprocessingShape" mc:Ignorable="w14 w15 w16se w16cid w16 w16cex w16sdtdh wp14">
   <w:tbl>
     <w:tblPr>
       <w:tblStyle w:val="Grilledutableau"/>
@@ -18497,7 +18717,7 @@
 </file>
 
 <file path=word/header2.xml><?xml version="1.0" encoding="utf-8"?>
-<w:hdr xmlns:wpc="http://schemas.microsoft.com/office/word/2010/wordprocessingCanvas" xmlns:cx="http://schemas.microsoft.com/office/drawing/2014/chartex" xmlns:cx1="http://schemas.microsoft.com/office/drawing/2015/9/8/chartex" xmlns:cx2="http://schemas.microsoft.com/office/drawing/2015/10/21/chartex" xmlns:cx3="http://schemas.microsoft.com/office/drawing/2016/5/9/chartex" xmlns:cx4="http://schemas.microsoft.com/office/drawing/2016/5/10/chartex" xmlns:cx5="http://schemas.microsoft.com/office/drawing/2016/5/11/chartex" xmlns:cx6="http://schemas.microsoft.com/office/drawing/2016/5/12/chartex" xmlns:cx7="http://schemas.microsoft.com/office/drawing/2016/5/13/chartex" xmlns:cx8="http://schemas.microsoft.com/office/drawing/2016/5/14/chartex" xmlns:mc="http://schemas.openxmlformats.org/markup-compatibility/2006" xmlns:aink="http://schemas.microsoft.com/office/drawing/2016/ink" xmlns:am3d="http://schemas.microsoft.com/office/drawing/2017/model3d" xmlns:o="urn:schemas-microsoft-com:office:office" xmlns:oel="http://schemas.microsoft.com/office/2019/extlst" xmlns:r="http://schemas.openxmlformats.org/officeDocument/2006/relationships" xmlns:m="http://schemas.openxmlformats.org/officeDocument/2006/math" xmlns:v="urn:schemas-microsoft-com:vml" xmlns:wp14="http://schemas.microsoft.com/office/word/2010/wordprocessingDrawing" xmlns:wp="http://schemas.openxmlformats.org/drawingml/2006/wordprocessingDrawing" xmlns:w10="urn:schemas-microsoft-com:office:word" xmlns:w="http://schemas.openxmlformats.org/wordprocessingml/2006/main" xmlns:w14="http://schemas.microsoft.com/office/word/2010/wordml" xmlns:w15="http://schemas.microsoft.com/office/word/2012/wordml" xmlns:w16cex="http://schemas.microsoft.com/office/word/2018/wordml/cex" xmlns:w16cid="http://schemas.microsoft.com/office/word/2016/wordml/cid" xmlns:w16="http://schemas.microsoft.com/office/word/2018/wordml" xmlns:w16du="http://schemas.microsoft.com/office/word/2023/wordml/word16du" xmlns:w16sdtdh="http://schemas.microsoft.com/office/word/2020/wordml/sdtdatahash" xmlns:w16se="http://schemas.microsoft.com/office/word/2015/wordml/symex" xmlns:wpg="http://schemas.microsoft.com/office/word/2010/wordprocessingGroup" xmlns:wpi="http://schemas.microsoft.com/office/word/2010/wordprocessingInk" xmlns:wne="http://schemas.microsoft.com/office/word/2006/wordml" xmlns:wps="http://schemas.microsoft.com/office/word/2010/wordprocessingShape" mc:Ignorable="w14 w15 w16se w16cid w16 w16cex w16sdtdh wp14">
+<w:hdr xmlns:wpc="http://schemas.microsoft.com/office/word/2010/wordprocessingCanvas" xmlns:cx="http://schemas.microsoft.com/office/drawing/2014/chartex" xmlns:cx1="http://schemas.microsoft.com/office/drawing/2015/9/8/chartex" xmlns:cx2="http://schemas.microsoft.com/office/drawing/2015/10/21/chartex" xmlns:cx3="http://schemas.microsoft.com/office/drawing/2016/5/9/chartex" xmlns:cx4="http://schemas.microsoft.com/office/drawing/2016/5/10/chartex" xmlns:cx5="http://schemas.microsoft.com/office/drawing/2016/5/11/chartex" xmlns:cx6="http://schemas.microsoft.com/office/drawing/2016/5/12/chartex" xmlns:cx7="http://schemas.microsoft.com/office/drawing/2016/5/13/chartex" xmlns:cx8="http://schemas.microsoft.com/office/drawing/2016/5/14/chartex" xmlns:mc="http://schemas.openxmlformats.org/markup-compatibility/2006" xmlns:aink="http://schemas.microsoft.com/office/drawing/2016/ink" xmlns:am3d="http://schemas.microsoft.com/office/drawing/2017/model3d" xmlns:o="urn:schemas-microsoft-com:office:office" xmlns:oel="http://schemas.microsoft.com/office/2019/extlst" xmlns:r="http://schemas.openxmlformats.org/officeDocument/2006/relationships" xmlns:m="http://schemas.openxmlformats.org/officeDocument/2006/math" xmlns:v="urn:schemas-microsoft-com:vml" xmlns:wp14="http://schemas.microsoft.com/office/word/2010/wordprocessingDrawing" xmlns:wp="http://schemas.openxmlformats.org/drawingml/2006/wordprocessingDrawing" xmlns:w10="urn:schemas-microsoft-com:office:word" xmlns:w="http://schemas.openxmlformats.org/wordprocessingml/2006/main" xmlns:w14="http://schemas.microsoft.com/office/word/2010/wordml" xmlns:w15="http://schemas.microsoft.com/office/word/2012/wordml" xmlns:w16cex="http://schemas.microsoft.com/office/word/2018/wordml/cex" xmlns:w16cid="http://schemas.microsoft.com/office/word/2016/wordml/cid" xmlns:w16="http://schemas.microsoft.com/office/word/2018/wordml" xmlns:w16sdtdh="http://schemas.microsoft.com/office/word/2020/wordml/sdtdatahash" xmlns:w16se="http://schemas.microsoft.com/office/word/2015/wordml/symex" xmlns:wpg="http://schemas.microsoft.com/office/word/2010/wordprocessingGroup" xmlns:wpi="http://schemas.microsoft.com/office/word/2010/wordprocessingInk" xmlns:wne="http://schemas.microsoft.com/office/word/2006/wordml" xmlns:wps="http://schemas.microsoft.com/office/word/2010/wordprocessingShape" mc:Ignorable="w14 w15 w16se w16cid w16 w16cex w16sdtdh wp14">
   <w:tbl>
     <w:tblPr>
       <w:tblStyle w:val="Grilledutableau"/>
@@ -18799,7 +19019,7 @@
 </file>
 
 <file path=word/header3.xml><?xml version="1.0" encoding="utf-8"?>
-<w:hdr xmlns:wpc="http://schemas.microsoft.com/office/word/2010/wordprocessingCanvas" xmlns:cx="http://schemas.microsoft.com/office/drawing/2014/chartex" xmlns:cx1="http://schemas.microsoft.com/office/drawing/2015/9/8/chartex" xmlns:cx2="http://schemas.microsoft.com/office/drawing/2015/10/21/chartex" xmlns:cx3="http://schemas.microsoft.com/office/drawing/2016/5/9/chartex" xmlns:cx4="http://schemas.microsoft.com/office/drawing/2016/5/10/chartex" xmlns:cx5="http://schemas.microsoft.com/office/drawing/2016/5/11/chartex" xmlns:cx6="http://schemas.microsoft.com/office/drawing/2016/5/12/chartex" xmlns:cx7="http://schemas.microsoft.com/office/drawing/2016/5/13/chartex" xmlns:cx8="http://schemas.microsoft.com/office/drawing/2016/5/14/chartex" xmlns:mc="http://schemas.openxmlformats.org/markup-compatibility/2006" xmlns:aink="http://schemas.microsoft.com/office/drawing/2016/ink" xmlns:am3d="http://schemas.microsoft.com/office/drawing/2017/model3d" xmlns:o="urn:schemas-microsoft-com:office:office" xmlns:oel="http://schemas.microsoft.com/office/2019/extlst" xmlns:r="http://schemas.openxmlformats.org/officeDocument/2006/relationships" xmlns:m="http://schemas.openxmlformats.org/officeDocument/2006/math" xmlns:v="urn:schemas-microsoft-com:vml" xmlns:wp14="http://schemas.microsoft.com/office/word/2010/wordprocessingDrawing" xmlns:wp="http://schemas.openxmlformats.org/drawingml/2006/wordprocessingDrawing" xmlns:w10="urn:schemas-microsoft-com:office:word" xmlns:w="http://schemas.openxmlformats.org/wordprocessingml/2006/main" xmlns:w14="http://schemas.microsoft.com/office/word/2010/wordml" xmlns:w15="http://schemas.microsoft.com/office/word/2012/wordml" xmlns:w16cex="http://schemas.microsoft.com/office/word/2018/wordml/cex" xmlns:w16cid="http://schemas.microsoft.com/office/word/2016/wordml/cid" xmlns:w16="http://schemas.microsoft.com/office/word/2018/wordml" xmlns:w16du="http://schemas.microsoft.com/office/word/2023/wordml/word16du" xmlns:w16sdtdh="http://schemas.microsoft.com/office/word/2020/wordml/sdtdatahash" xmlns:w16se="http://schemas.microsoft.com/office/word/2015/wordml/symex" xmlns:wpg="http://schemas.microsoft.com/office/word/2010/wordprocessingGroup" xmlns:wpi="http://schemas.microsoft.com/office/word/2010/wordprocessingInk" xmlns:wne="http://schemas.microsoft.com/office/word/2006/wordml" xmlns:wps="http://schemas.microsoft.com/office/word/2010/wordprocessingShape" mc:Ignorable="w14 w15 w16se w16cid w16 w16cex w16sdtdh wp14">
+<w:hdr xmlns:wpc="http://schemas.microsoft.com/office/word/2010/wordprocessingCanvas" xmlns:cx="http://schemas.microsoft.com/office/drawing/2014/chartex" xmlns:cx1="http://schemas.microsoft.com/office/drawing/2015/9/8/chartex" xmlns:cx2="http://schemas.microsoft.com/office/drawing/2015/10/21/chartex" xmlns:cx3="http://schemas.microsoft.com/office/drawing/2016/5/9/chartex" xmlns:cx4="http://schemas.microsoft.com/office/drawing/2016/5/10/chartex" xmlns:cx5="http://schemas.microsoft.com/office/drawing/2016/5/11/chartex" xmlns:cx6="http://schemas.microsoft.com/office/drawing/2016/5/12/chartex" xmlns:cx7="http://schemas.microsoft.com/office/drawing/2016/5/13/chartex" xmlns:cx8="http://schemas.microsoft.com/office/drawing/2016/5/14/chartex" xmlns:mc="http://schemas.openxmlformats.org/markup-compatibility/2006" xmlns:aink="http://schemas.microsoft.com/office/drawing/2016/ink" xmlns:am3d="http://schemas.microsoft.com/office/drawing/2017/model3d" xmlns:o="urn:schemas-microsoft-com:office:office" xmlns:oel="http://schemas.microsoft.com/office/2019/extlst" xmlns:r="http://schemas.openxmlformats.org/officeDocument/2006/relationships" xmlns:m="http://schemas.openxmlformats.org/officeDocument/2006/math" xmlns:v="urn:schemas-microsoft-com:vml" xmlns:wp14="http://schemas.microsoft.com/office/word/2010/wordprocessingDrawing" xmlns:wp="http://schemas.openxmlformats.org/drawingml/2006/wordprocessingDrawing" xmlns:w10="urn:schemas-microsoft-com:office:word" xmlns:w="http://schemas.openxmlformats.org/wordprocessingml/2006/main" xmlns:w14="http://schemas.microsoft.com/office/word/2010/wordml" xmlns:w15="http://schemas.microsoft.com/office/word/2012/wordml" xmlns:w16cex="http://schemas.microsoft.com/office/word/2018/wordml/cex" xmlns:w16cid="http://schemas.microsoft.com/office/word/2016/wordml/cid" xmlns:w16="http://schemas.microsoft.com/office/word/2018/wordml" xmlns:w16sdtdh="http://schemas.microsoft.com/office/word/2020/wordml/sdtdatahash" xmlns:w16se="http://schemas.microsoft.com/office/word/2015/wordml/symex" xmlns:wpg="http://schemas.microsoft.com/office/word/2010/wordprocessingGroup" xmlns:wpi="http://schemas.microsoft.com/office/word/2010/wordprocessingInk" xmlns:wne="http://schemas.microsoft.com/office/word/2006/wordml" xmlns:wps="http://schemas.microsoft.com/office/word/2010/wordprocessingShape" mc:Ignorable="w14 w15 w16se w16cid w16 w16cex w16sdtdh wp14">
   <w:p>
     <w:pPr>
       <w:pStyle w:val="En-tte"/>
@@ -18809,7 +19029,7 @@
 </file>
 
 <file path=word/header4.xml><?xml version="1.0" encoding="utf-8"?>
-<w:hdr xmlns:wpc="http://schemas.microsoft.com/office/word/2010/wordprocessingCanvas" xmlns:cx="http://schemas.microsoft.com/office/drawing/2014/chartex" xmlns:cx1="http://schemas.microsoft.com/office/drawing/2015/9/8/chartex" xmlns:cx2="http://schemas.microsoft.com/office/drawing/2015/10/21/chartex" xmlns:cx3="http://schemas.microsoft.com/office/drawing/2016/5/9/chartex" xmlns:cx4="http://schemas.microsoft.com/office/drawing/2016/5/10/chartex" xmlns:cx5="http://schemas.microsoft.com/office/drawing/2016/5/11/chartex" xmlns:cx6="http://schemas.microsoft.com/office/drawing/2016/5/12/chartex" xmlns:cx7="http://schemas.microsoft.com/office/drawing/2016/5/13/chartex" xmlns:cx8="http://schemas.microsoft.com/office/drawing/2016/5/14/chartex" xmlns:mc="http://schemas.openxmlformats.org/markup-compatibility/2006" xmlns:aink="http://schemas.microsoft.com/office/drawing/2016/ink" xmlns:am3d="http://schemas.microsoft.com/office/drawing/2017/model3d" xmlns:o="urn:schemas-microsoft-com:office:office" xmlns:oel="http://schemas.microsoft.com/office/2019/extlst" xmlns:r="http://schemas.openxmlformats.org/officeDocument/2006/relationships" xmlns:m="http://schemas.openxmlformats.org/officeDocument/2006/math" xmlns:v="urn:schemas-microsoft-com:vml" xmlns:wp14="http://schemas.microsoft.com/office/word/2010/wordprocessingDrawing" xmlns:wp="http://schemas.openxmlformats.org/drawingml/2006/wordprocessingDrawing" xmlns:w10="urn:schemas-microsoft-com:office:word" xmlns:w="http://schemas.openxmlformats.org/wordprocessingml/2006/main" xmlns:w14="http://schemas.microsoft.com/office/word/2010/wordml" xmlns:w15="http://schemas.microsoft.com/office/word/2012/wordml" xmlns:w16cex="http://schemas.microsoft.com/office/word/2018/wordml/cex" xmlns:w16cid="http://schemas.microsoft.com/office/word/2016/wordml/cid" xmlns:w16="http://schemas.microsoft.com/office/word/2018/wordml" xmlns:w16du="http://schemas.microsoft.com/office/word/2023/wordml/word16du" xmlns:w16sdtdh="http://schemas.microsoft.com/office/word/2020/wordml/sdtdatahash" xmlns:w16se="http://schemas.microsoft.com/office/word/2015/wordml/symex" xmlns:wpg="http://schemas.microsoft.com/office/word/2010/wordprocessingGroup" xmlns:wpi="http://schemas.microsoft.com/office/word/2010/wordprocessingInk" xmlns:wne="http://schemas.microsoft.com/office/word/2006/wordml" xmlns:wps="http://schemas.microsoft.com/office/word/2010/wordprocessingShape" mc:Ignorable="w14 w15 w16se w16cid w16 w16cex w16sdtdh wp14">
+<w:hdr xmlns:wpc="http://schemas.microsoft.com/office/word/2010/wordprocessingCanvas" xmlns:cx="http://schemas.microsoft.com/office/drawing/2014/chartex" xmlns:cx1="http://schemas.microsoft.com/office/drawing/2015/9/8/chartex" xmlns:cx2="http://schemas.microsoft.com/office/drawing/2015/10/21/chartex" xmlns:cx3="http://schemas.microsoft.com/office/drawing/2016/5/9/chartex" xmlns:cx4="http://schemas.microsoft.com/office/drawing/2016/5/10/chartex" xmlns:cx5="http://schemas.microsoft.com/office/drawing/2016/5/11/chartex" xmlns:cx6="http://schemas.microsoft.com/office/drawing/2016/5/12/chartex" xmlns:cx7="http://schemas.microsoft.com/office/drawing/2016/5/13/chartex" xmlns:cx8="http://schemas.microsoft.com/office/drawing/2016/5/14/chartex" xmlns:mc="http://schemas.openxmlformats.org/markup-compatibility/2006" xmlns:aink="http://schemas.microsoft.com/office/drawing/2016/ink" xmlns:am3d="http://schemas.microsoft.com/office/drawing/2017/model3d" xmlns:o="urn:schemas-microsoft-com:office:office" xmlns:oel="http://schemas.microsoft.com/office/2019/extlst" xmlns:r="http://schemas.openxmlformats.org/officeDocument/2006/relationships" xmlns:m="http://schemas.openxmlformats.org/officeDocument/2006/math" xmlns:v="urn:schemas-microsoft-com:vml" xmlns:wp14="http://schemas.microsoft.com/office/word/2010/wordprocessingDrawing" xmlns:wp="http://schemas.openxmlformats.org/drawingml/2006/wordprocessingDrawing" xmlns:w10="urn:schemas-microsoft-com:office:word" xmlns:w="http://schemas.openxmlformats.org/wordprocessingml/2006/main" xmlns:w14="http://schemas.microsoft.com/office/word/2010/wordml" xmlns:w15="http://schemas.microsoft.com/office/word/2012/wordml" xmlns:w16cex="http://schemas.microsoft.com/office/word/2018/wordml/cex" xmlns:w16cid="http://schemas.microsoft.com/office/word/2016/wordml/cid" xmlns:w16="http://schemas.microsoft.com/office/word/2018/wordml" xmlns:w16sdtdh="http://schemas.microsoft.com/office/word/2020/wordml/sdtdatahash" xmlns:w16se="http://schemas.microsoft.com/office/word/2015/wordml/symex" xmlns:wpg="http://schemas.microsoft.com/office/word/2010/wordprocessingGroup" xmlns:wpi="http://schemas.microsoft.com/office/word/2010/wordprocessingInk" xmlns:wne="http://schemas.microsoft.com/office/word/2006/wordml" xmlns:wps="http://schemas.microsoft.com/office/word/2010/wordprocessingShape" mc:Ignorable="w14 w15 w16se w16cid w16 w16cex w16sdtdh wp14">
   <w:p>
     <w:pPr>
       <w:pStyle w:val="En-tte"/>
@@ -18819,7 +19039,7 @@
 </file>
 
 <file path=word/header5.xml><?xml version="1.0" encoding="utf-8"?>
-<w:hdr xmlns:wpc="http://schemas.microsoft.com/office/word/2010/wordprocessingCanvas" xmlns:cx="http://schemas.microsoft.com/office/drawing/2014/chartex" xmlns:cx1="http://schemas.microsoft.com/office/drawing/2015/9/8/chartex" xmlns:cx2="http://schemas.microsoft.com/office/drawing/2015/10/21/chartex" xmlns:cx3="http://schemas.microsoft.com/office/drawing/2016/5/9/chartex" xmlns:cx4="http://schemas.microsoft.com/office/drawing/2016/5/10/chartex" xmlns:cx5="http://schemas.microsoft.com/office/drawing/2016/5/11/chartex" xmlns:cx6="http://schemas.microsoft.com/office/drawing/2016/5/12/chartex" xmlns:cx7="http://schemas.microsoft.com/office/drawing/2016/5/13/chartex" xmlns:cx8="http://schemas.microsoft.com/office/drawing/2016/5/14/chartex" xmlns:mc="http://schemas.openxmlformats.org/markup-compatibility/2006" xmlns:aink="http://schemas.microsoft.com/office/drawing/2016/ink" xmlns:am3d="http://schemas.microsoft.com/office/drawing/2017/model3d" xmlns:o="urn:schemas-microsoft-com:office:office" xmlns:oel="http://schemas.microsoft.com/office/2019/extlst" xmlns:r="http://schemas.openxmlformats.org/officeDocument/2006/relationships" xmlns:m="http://schemas.openxmlformats.org/officeDocument/2006/math" xmlns:v="urn:schemas-microsoft-com:vml" xmlns:wp14="http://schemas.microsoft.com/office/word/2010/wordprocessingDrawing" xmlns:wp="http://schemas.openxmlformats.org/drawingml/2006/wordprocessingDrawing" xmlns:w10="urn:schemas-microsoft-com:office:word" xmlns:w="http://schemas.openxmlformats.org/wordprocessingml/2006/main" xmlns:w14="http://schemas.microsoft.com/office/word/2010/wordml" xmlns:w15="http://schemas.microsoft.com/office/word/2012/wordml" xmlns:w16cex="http://schemas.microsoft.com/office/word/2018/wordml/cex" xmlns:w16cid="http://schemas.microsoft.com/office/word/2016/wordml/cid" xmlns:w16="http://schemas.microsoft.com/office/word/2018/wordml" xmlns:w16du="http://schemas.microsoft.com/office/word/2023/wordml/word16du" xmlns:w16sdtdh="http://schemas.microsoft.com/office/word/2020/wordml/sdtdatahash" xmlns:w16se="http://schemas.microsoft.com/office/word/2015/wordml/symex" xmlns:wpg="http://schemas.microsoft.com/office/word/2010/wordprocessingGroup" xmlns:wpi="http://schemas.microsoft.com/office/word/2010/wordprocessingInk" xmlns:wne="http://schemas.microsoft.com/office/word/2006/wordml" xmlns:wps="http://schemas.microsoft.com/office/word/2010/wordprocessingShape" mc:Ignorable="w14 w15 w16se w16cid w16 w16cex w16sdtdh wp14">
+<w:hdr xmlns:wpc="http://schemas.microsoft.com/office/word/2010/wordprocessingCanvas" xmlns:cx="http://schemas.microsoft.com/office/drawing/2014/chartex" xmlns:cx1="http://schemas.microsoft.com/office/drawing/2015/9/8/chartex" xmlns:cx2="http://schemas.microsoft.com/office/drawing/2015/10/21/chartex" xmlns:cx3="http://schemas.microsoft.com/office/drawing/2016/5/9/chartex" xmlns:cx4="http://schemas.microsoft.com/office/drawing/2016/5/10/chartex" xmlns:cx5="http://schemas.microsoft.com/office/drawing/2016/5/11/chartex" xmlns:cx6="http://schemas.microsoft.com/office/drawing/2016/5/12/chartex" xmlns:cx7="http://schemas.microsoft.com/office/drawing/2016/5/13/chartex" xmlns:cx8="http://schemas.microsoft.com/office/drawing/2016/5/14/chartex" xmlns:mc="http://schemas.openxmlformats.org/markup-compatibility/2006" xmlns:aink="http://schemas.microsoft.com/office/drawing/2016/ink" xmlns:am3d="http://schemas.microsoft.com/office/drawing/2017/model3d" xmlns:o="urn:schemas-microsoft-com:office:office" xmlns:oel="http://schemas.microsoft.com/office/2019/extlst" xmlns:r="http://schemas.openxmlformats.org/officeDocument/2006/relationships" xmlns:m="http://schemas.openxmlformats.org/officeDocument/2006/math" xmlns:v="urn:schemas-microsoft-com:vml" xmlns:wp14="http://schemas.microsoft.com/office/word/2010/wordprocessingDrawing" xmlns:wp="http://schemas.openxmlformats.org/drawingml/2006/wordprocessingDrawing" xmlns:w10="urn:schemas-microsoft-com:office:word" xmlns:w="http://schemas.openxmlformats.org/wordprocessingml/2006/main" xmlns:w14="http://schemas.microsoft.com/office/word/2010/wordml" xmlns:w15="http://schemas.microsoft.com/office/word/2012/wordml" xmlns:w16cex="http://schemas.microsoft.com/office/word/2018/wordml/cex" xmlns:w16cid="http://schemas.microsoft.com/office/word/2016/wordml/cid" xmlns:w16="http://schemas.microsoft.com/office/word/2018/wordml" xmlns:w16sdtdh="http://schemas.microsoft.com/office/word/2020/wordml/sdtdatahash" xmlns:w16se="http://schemas.microsoft.com/office/word/2015/wordml/symex" xmlns:wpg="http://schemas.microsoft.com/office/word/2010/wordprocessingGroup" xmlns:wpi="http://schemas.microsoft.com/office/word/2010/wordprocessingInk" xmlns:wne="http://schemas.microsoft.com/office/word/2006/wordml" xmlns:wps="http://schemas.microsoft.com/office/word/2010/wordprocessingShape" mc:Ignorable="w14 w15 w16se w16cid w16 w16cex w16sdtdh wp14">
   <w:p>
     <w:pPr>
       <w:pStyle w:val="En-tte"/>
@@ -18829,7 +19049,7 @@
 </file>
 
 <file path=word/numbering.xml><?xml version="1.0" encoding="utf-8"?>
-<w:numbering xmlns:wpc="http://schemas.microsoft.com/office/word/2010/wordprocessingCanvas" xmlns:cx="http://schemas.microsoft.com/office/drawing/2014/chartex" xmlns:cx1="http://schemas.microsoft.com/office/drawing/2015/9/8/chartex" xmlns:cx2="http://schemas.microsoft.com/office/drawing/2015/10/21/chartex" xmlns:cx3="http://schemas.microsoft.com/office/drawing/2016/5/9/chartex" xmlns:cx4="http://schemas.microsoft.com/office/drawing/2016/5/10/chartex" xmlns:cx5="http://schemas.microsoft.com/office/drawing/2016/5/11/chartex" xmlns:cx6="http://schemas.microsoft.com/office/drawing/2016/5/12/chartex" xmlns:cx7="http://schemas.microsoft.com/office/drawing/2016/5/13/chartex" xmlns:cx8="http://schemas.microsoft.com/office/drawing/2016/5/14/chartex" xmlns:mc="http://schemas.openxmlformats.org/markup-compatibility/2006" xmlns:aink="http://schemas.microsoft.com/office/drawing/2016/ink" xmlns:am3d="http://schemas.microsoft.com/office/drawing/2017/model3d" xmlns:o="urn:schemas-microsoft-com:office:office" xmlns:oel="http://schemas.microsoft.com/office/2019/extlst" xmlns:r="http://schemas.openxmlformats.org/officeDocument/2006/relationships" xmlns:m="http://schemas.openxmlformats.org/officeDocument/2006/math" xmlns:v="urn:schemas-microsoft-com:vml" xmlns:wp14="http://schemas.microsoft.com/office/word/2010/wordprocessingDrawing" xmlns:wp="http://schemas.openxmlformats.org/drawingml/2006/wordprocessingDrawing" xmlns:w10="urn:schemas-microsoft-com:office:word" xmlns:w="http://schemas.openxmlformats.org/wordprocessingml/2006/main" xmlns:w14="http://schemas.microsoft.com/office/word/2010/wordml" xmlns:w15="http://schemas.microsoft.com/office/word/2012/wordml" xmlns:w16cex="http://schemas.microsoft.com/office/word/2018/wordml/cex" xmlns:w16cid="http://schemas.microsoft.com/office/word/2016/wordml/cid" xmlns:w16="http://schemas.microsoft.com/office/word/2018/wordml" xmlns:w16du="http://schemas.microsoft.com/office/word/2023/wordml/word16du" xmlns:w16sdtdh="http://schemas.microsoft.com/office/word/2020/wordml/sdtdatahash" xmlns:w16se="http://schemas.microsoft.com/office/word/2015/wordml/symex" xmlns:wpg="http://schemas.microsoft.com/office/word/2010/wordprocessingGroup" xmlns:wpi="http://schemas.microsoft.com/office/word/2010/wordprocessingInk" xmlns:wne="http://schemas.microsoft.com/office/word/2006/wordml" xmlns:wps="http://schemas.microsoft.com/office/word/2010/wordprocessingShape" mc:Ignorable="w14 w15 w16se w16cid w16 w16cex w16sdtdh wp14">
+<w:numbering xmlns:wpc="http://schemas.microsoft.com/office/word/2010/wordprocessingCanvas" xmlns:cx="http://schemas.microsoft.com/office/drawing/2014/chartex" xmlns:cx1="http://schemas.microsoft.com/office/drawing/2015/9/8/chartex" xmlns:cx2="http://schemas.microsoft.com/office/drawing/2015/10/21/chartex" xmlns:cx3="http://schemas.microsoft.com/office/drawing/2016/5/9/chartex" xmlns:cx4="http://schemas.microsoft.com/office/drawing/2016/5/10/chartex" xmlns:cx5="http://schemas.microsoft.com/office/drawing/2016/5/11/chartex" xmlns:cx6="http://schemas.microsoft.com/office/drawing/2016/5/12/chartex" xmlns:cx7="http://schemas.microsoft.com/office/drawing/2016/5/13/chartex" xmlns:cx8="http://schemas.microsoft.com/office/drawing/2016/5/14/chartex" xmlns:mc="http://schemas.openxmlformats.org/markup-compatibility/2006" xmlns:aink="http://schemas.microsoft.com/office/drawing/2016/ink" xmlns:am3d="http://schemas.microsoft.com/office/drawing/2017/model3d" xmlns:o="urn:schemas-microsoft-com:office:office" xmlns:oel="http://schemas.microsoft.com/office/2019/extlst" xmlns:r="http://schemas.openxmlformats.org/officeDocument/2006/relationships" xmlns:m="http://schemas.openxmlformats.org/officeDocument/2006/math" xmlns:v="urn:schemas-microsoft-com:vml" xmlns:wp14="http://schemas.microsoft.com/office/word/2010/wordprocessingDrawing" xmlns:wp="http://schemas.openxmlformats.org/drawingml/2006/wordprocessingDrawing" xmlns:w10="urn:schemas-microsoft-com:office:word" xmlns:w="http://schemas.openxmlformats.org/wordprocessingml/2006/main" xmlns:w14="http://schemas.microsoft.com/office/word/2010/wordml" xmlns:w15="http://schemas.microsoft.com/office/word/2012/wordml" xmlns:w16cex="http://schemas.microsoft.com/office/word/2018/wordml/cex" xmlns:w16cid="http://schemas.microsoft.com/office/word/2016/wordml/cid" xmlns:w16="http://schemas.microsoft.com/office/word/2018/wordml" xmlns:w16sdtdh="http://schemas.microsoft.com/office/word/2020/wordml/sdtdatahash" xmlns:w16se="http://schemas.microsoft.com/office/word/2015/wordml/symex" xmlns:wpg="http://schemas.microsoft.com/office/word/2010/wordprocessingGroup" xmlns:wpi="http://schemas.microsoft.com/office/word/2010/wordprocessingInk" xmlns:wne="http://schemas.microsoft.com/office/word/2006/wordml" xmlns:wps="http://schemas.microsoft.com/office/word/2010/wordprocessingShape" mc:Ignorable="w14 w15 w16se w16cid w16 w16cex w16sdtdh wp14">
   <w:abstractNum w:abstractNumId="0" w15:restartNumberingAfterBreak="0">
     <w:nsid w:val="037B41F3"/>
     <w:multiLevelType w:val="hybridMultilevel"/>
@@ -20457,7 +20677,7 @@
 </file>
 
 <file path=word/glossary/document.xml><?xml version="1.0" encoding="utf-8"?>
-<w:glossaryDocument xmlns:wpc="http://schemas.microsoft.com/office/word/2010/wordprocessingCanvas" xmlns:cx="http://schemas.microsoft.com/office/drawing/2014/chartex" xmlns:cx1="http://schemas.microsoft.com/office/drawing/2015/9/8/chartex" xmlns:cx2="http://schemas.microsoft.com/office/drawing/2015/10/21/chartex" xmlns:cx3="http://schemas.microsoft.com/office/drawing/2016/5/9/chartex" xmlns:cx4="http://schemas.microsoft.com/office/drawing/2016/5/10/chartex" xmlns:cx5="http://schemas.microsoft.com/office/drawing/2016/5/11/chartex" xmlns:cx6="http://schemas.microsoft.com/office/drawing/2016/5/12/chartex" xmlns:cx7="http://schemas.microsoft.com/office/drawing/2016/5/13/chartex" xmlns:cx8="http://schemas.microsoft.com/office/drawing/2016/5/14/chartex" xmlns:mc="http://schemas.openxmlformats.org/markup-compatibility/2006" xmlns:aink="http://schemas.microsoft.com/office/drawing/2016/ink" xmlns:am3d="http://schemas.microsoft.com/office/drawing/2017/model3d" xmlns:o="urn:schemas-microsoft-com:office:office" xmlns:oel="http://schemas.microsoft.com/office/2019/extlst" xmlns:r="http://schemas.openxmlformats.org/officeDocument/2006/relationships" xmlns:m="http://schemas.openxmlformats.org/officeDocument/2006/math" xmlns:v="urn:schemas-microsoft-com:vml" xmlns:wp14="http://schemas.microsoft.com/office/word/2010/wordprocessingDrawing" xmlns:wp="http://schemas.openxmlformats.org/drawingml/2006/wordprocessingDrawing" xmlns:w10="urn:schemas-microsoft-com:office:word" xmlns:w="http://schemas.openxmlformats.org/wordprocessingml/2006/main" xmlns:w14="http://schemas.microsoft.com/office/word/2010/wordml" xmlns:w15="http://schemas.microsoft.com/office/word/2012/wordml" xmlns:w16cex="http://schemas.microsoft.com/office/word/2018/wordml/cex" xmlns:w16cid="http://schemas.microsoft.com/office/word/2016/wordml/cid" xmlns:w16="http://schemas.microsoft.com/office/word/2018/wordml" xmlns:w16du="http://schemas.microsoft.com/office/word/2023/wordml/word16du" xmlns:w16sdtdh="http://schemas.microsoft.com/office/word/2020/wordml/sdtdatahash" xmlns:w16se="http://schemas.microsoft.com/office/word/2015/wordml/symex" xmlns:wpg="http://schemas.microsoft.com/office/word/2010/wordprocessingGroup" xmlns:wpi="http://schemas.microsoft.com/office/word/2010/wordprocessingInk" xmlns:wne="http://schemas.microsoft.com/office/word/2006/wordml" xmlns:wps="http://schemas.microsoft.com/office/word/2010/wordprocessingShape" mc:Ignorable="w14 w15 w16se w16cid w16 w16cex w16sdtdh wp14">
+<w:glossaryDocument xmlns:wpc="http://schemas.microsoft.com/office/word/2010/wordprocessingCanvas" xmlns:cx="http://schemas.microsoft.com/office/drawing/2014/chartex" xmlns:cx1="http://schemas.microsoft.com/office/drawing/2015/9/8/chartex" xmlns:cx2="http://schemas.microsoft.com/office/drawing/2015/10/21/chartex" xmlns:cx3="http://schemas.microsoft.com/office/drawing/2016/5/9/chartex" xmlns:cx4="http://schemas.microsoft.com/office/drawing/2016/5/10/chartex" xmlns:cx5="http://schemas.microsoft.com/office/drawing/2016/5/11/chartex" xmlns:cx6="http://schemas.microsoft.com/office/drawing/2016/5/12/chartex" xmlns:cx7="http://schemas.microsoft.com/office/drawing/2016/5/13/chartex" xmlns:cx8="http://schemas.microsoft.com/office/drawing/2016/5/14/chartex" xmlns:mc="http://schemas.openxmlformats.org/markup-compatibility/2006" xmlns:aink="http://schemas.microsoft.com/office/drawing/2016/ink" xmlns:am3d="http://schemas.microsoft.com/office/drawing/2017/model3d" xmlns:o="urn:schemas-microsoft-com:office:office" xmlns:oel="http://schemas.microsoft.com/office/2019/extlst" xmlns:r="http://schemas.openxmlformats.org/officeDocument/2006/relationships" xmlns:m="http://schemas.openxmlformats.org/officeDocument/2006/math" xmlns:v="urn:schemas-microsoft-com:vml" xmlns:wp14="http://schemas.microsoft.com/office/word/2010/wordprocessingDrawing" xmlns:wp="http://schemas.openxmlformats.org/drawingml/2006/wordprocessingDrawing" xmlns:w10="urn:schemas-microsoft-com:office:word" xmlns:w="http://schemas.openxmlformats.org/wordprocessingml/2006/main" xmlns:w14="http://schemas.microsoft.com/office/word/2010/wordml" xmlns:w15="http://schemas.microsoft.com/office/word/2012/wordml" xmlns:w16cex="http://schemas.microsoft.com/office/word/2018/wordml/cex" xmlns:w16cid="http://schemas.microsoft.com/office/word/2016/wordml/cid" xmlns:w16="http://schemas.microsoft.com/office/word/2018/wordml" xmlns:w16sdtdh="http://schemas.microsoft.com/office/word/2020/wordml/sdtdatahash" xmlns:w16se="http://schemas.microsoft.com/office/word/2015/wordml/symex" xmlns:wpg="http://schemas.microsoft.com/office/word/2010/wordprocessingGroup" xmlns:wpi="http://schemas.microsoft.com/office/word/2010/wordprocessingInk" xmlns:wne="http://schemas.microsoft.com/office/word/2006/wordml" xmlns:wps="http://schemas.microsoft.com/office/word/2010/wordprocessingShape" mc:Ignorable="w14 w15 w16se w16cid w16 w16cex w16sdtdh wp14">
   <w:docParts>
     <w:docPart>
       <w:docPartPr>
@@ -23108,6 +23328,35 @@
         </w:p>
       </w:docPartBody>
     </w:docPart>
+    <w:docPart>
+      <w:docPartPr>
+        <w:name w:val="10CFD03577FD4E1A84199A49C17C6EE9"/>
+        <w:category>
+          <w:name w:val="Général"/>
+          <w:gallery w:val="placeholder"/>
+        </w:category>
+        <w:types>
+          <w:type w:val="bbPlcHdr"/>
+        </w:types>
+        <w:behaviors>
+          <w:behavior w:val="content"/>
+        </w:behaviors>
+        <w:guid w:val="{7256FD86-9173-4302-9240-F0371DEED983}"/>
+      </w:docPartPr>
+      <w:docPartBody>
+        <w:p>
+          <w:pPr>
+            <w:pStyle w:val="10CFD03577FD4E1A84199A49C17C6EE9"/>
+          </w:pPr>
+          <w:r>
+            <w:rPr>
+              <w:rStyle w:val="Textedelespacerserv"/>
+            </w:rPr>
+            <w:t>Cliquez ici pour taper du texte.</w:t>
+          </w:r>
+        </w:p>
+      </w:docPartBody>
+    </w:docPart>
   </w:docParts>
 </w:glossaryDocument>
 </file>
@@ -23202,7 +23451,6 @@
   </w:font>
   <w:font w:name="Yu Mincho">
     <w:altName w:val="游明朝"/>
-    <w:panose1 w:val="02020400000000000000"/>
     <w:charset w:val="80"/>
     <w:family w:val="roman"/>
     <w:pitch w:val="variable"/>
@@ -23244,6 +23492,8 @@
     <w:rsidRoot w:val="00FD0385"/>
     <w:rsid w:val="000911DD"/>
     <w:rsid w:val="000F1873"/>
+    <w:rsid w:val="00283F0F"/>
+    <w:rsid w:val="004860A4"/>
     <w:rsid w:val="00A1211A"/>
     <w:rsid w:val="00AF2A5A"/>
     <w:rsid w:val="00C9367F"/>
@@ -23703,7 +23953,7 @@
     <w:basedOn w:val="Policepardfaut"/>
     <w:uiPriority w:val="99"/>
     <w:semiHidden/>
-    <w:rsid w:val="00C9367F"/>
+    <w:rsid w:val="00283F0F"/>
     <w:rPr>
       <w:color w:val="808080"/>
     </w:rPr>
@@ -24204,6 +24454,13 @@
       <w14:ligatures w14:val="standardContextual"/>
     </w:rPr>
   </w:style>
+  <w:style w:type="paragraph" w:customStyle="1" w:styleId="10CFD03577FD4E1A84199A49C17C6EE9">
+    <w:name w:val="10CFD03577FD4E1A84199A49C17C6EE9"/>
+    <w:rsid w:val="00283F0F"/>
+    <w:pPr>
+      <w:spacing w:after="160" w:line="259" w:lineRule="auto"/>
+    </w:pPr>
+  </w:style>
 </w:styles>
 </file>
 
@@ -24500,21 +24757,6 @@
 </file>
 
 <file path=customXml/item1.xml><?xml version="1.0" encoding="utf-8"?>
-<p:properties xmlns:p="http://schemas.microsoft.com/office/2006/metadata/properties" xmlns:xsi="http://www.w3.org/2001/XMLSchema-instance" xmlns:pc="http://schemas.microsoft.com/office/infopath/2007/PartnerControls">
-  <documentManagement/>
-</p:properties>
-</file>
-
-<file path=customXml/item2.xml><?xml version="1.0" encoding="utf-8"?>
-<?mso-contentType ?>
-<FormTemplates xmlns="http://schemas.microsoft.com/sharepoint/v3/contenttype/forms">
-  <Display>DocumentLibraryForm</Display>
-  <Edit>DocumentLibraryForm</Edit>
-  <New>DocumentLibraryForm</New>
-</FormTemplates>
-</file>
-
-<file path=customXml/item3.xml><?xml version="1.0" encoding="utf-8"?>
 <ct:contentTypeSchema xmlns:ct="http://schemas.microsoft.com/office/2006/metadata/contentType" xmlns:ma="http://schemas.microsoft.com/office/2006/metadata/properties/metaAttributes" ct:_="" ma:_="" ma:contentTypeName="Document" ma:contentTypeID="0x010100305711DE0D0C524BA8AD09359D8929A4" ma:contentTypeVersion="0" ma:contentTypeDescription="Crée un document." ma:contentTypeScope="" ma:versionID="807f11a35c81919ba69be764ddcea1cc">
   <xsd:schema xmlns:xsd="http://www.w3.org/2001/XMLSchema" xmlns:xs="http://www.w3.org/2001/XMLSchema" xmlns:p="http://schemas.microsoft.com/office/2006/metadata/properties" targetNamespace="http://schemas.microsoft.com/office/2006/metadata/properties" ma:root="true" ma:fieldsID="efe331b061e72866024fe28ebad680d1">
     <xsd:element name="properties">
@@ -24628,28 +24870,26 @@
 </ct:contentTypeSchema>
 </file>
 
+<file path=customXml/item2.xml><?xml version="1.0" encoding="utf-8"?>
+<?mso-contentType ?>
+<FormTemplates xmlns="http://schemas.microsoft.com/sharepoint/v3/contenttype/forms">
+  <Display>DocumentLibraryForm</Display>
+  <Edit>DocumentLibraryForm</Edit>
+  <New>DocumentLibraryForm</New>
+</FormTemplates>
+</file>
+
+<file path=customXml/item3.xml><?xml version="1.0" encoding="utf-8"?>
+<p:properties xmlns:p="http://schemas.microsoft.com/office/2006/metadata/properties" xmlns:xsi="http://www.w3.org/2001/XMLSchema-instance" xmlns:pc="http://schemas.microsoft.com/office/infopath/2007/PartnerControls">
+  <documentManagement/>
+</p:properties>
+</file>
+
 <file path=customXml/item4.xml><?xml version="1.0" encoding="utf-8"?>
 <b:Sources xmlns:b="http://schemas.openxmlformats.org/officeDocument/2006/bibliography" xmlns="http://schemas.openxmlformats.org/officeDocument/2006/bibliography" SelectedStyle="\APA.XSL" StyleName="APA"/>
 </file>
 
 <file path=customXml/itemProps1.xml><?xml version="1.0" encoding="utf-8"?>
-<ds:datastoreItem xmlns:ds="http://schemas.openxmlformats.org/officeDocument/2006/customXml" ds:itemID="{CCE056E8-8F62-4964-B0A6-ACD802B0DCEE}">
-  <ds:schemaRefs>
-    <ds:schemaRef ds:uri="http://schemas.microsoft.com/office/2006/metadata/properties"/>
-    <ds:schemaRef ds:uri="http://schemas.microsoft.com/office/infopath/2007/PartnerControls"/>
-  </ds:schemaRefs>
-</ds:datastoreItem>
-</file>
-
-<file path=customXml/itemProps2.xml><?xml version="1.0" encoding="utf-8"?>
-<ds:datastoreItem xmlns:ds="http://schemas.openxmlformats.org/officeDocument/2006/customXml" ds:itemID="{C6D7C682-0845-4208-A496-80B360387D8A}">
-  <ds:schemaRefs>
-    <ds:schemaRef ds:uri="http://schemas.microsoft.com/sharepoint/v3/contenttype/forms"/>
-  </ds:schemaRefs>
-</ds:datastoreItem>
-</file>
-
-<file path=customXml/itemProps3.xml><?xml version="1.0" encoding="utf-8"?>
 <ds:datastoreItem xmlns:ds="http://schemas.openxmlformats.org/officeDocument/2006/customXml" ds:itemID="{C876DA5F-3BA6-4AD0-A46B-A3E041B5CF50}">
   <ds:schemaRefs>
     <ds:schemaRef ds:uri="http://schemas.microsoft.com/office/2006/metadata/contentType"/>
@@ -24665,6 +24905,23 @@
 </ds:datastoreItem>
 </file>
 
+<file path=customXml/itemProps2.xml><?xml version="1.0" encoding="utf-8"?>
+<ds:datastoreItem xmlns:ds="http://schemas.openxmlformats.org/officeDocument/2006/customXml" ds:itemID="{C6D7C682-0845-4208-A496-80B360387D8A}">
+  <ds:schemaRefs>
+    <ds:schemaRef ds:uri="http://schemas.microsoft.com/sharepoint/v3/contenttype/forms"/>
+  </ds:schemaRefs>
+</ds:datastoreItem>
+</file>
+
+<file path=customXml/itemProps3.xml><?xml version="1.0" encoding="utf-8"?>
+<ds:datastoreItem xmlns:ds="http://schemas.openxmlformats.org/officeDocument/2006/customXml" ds:itemID="{CCE056E8-8F62-4964-B0A6-ACD802B0DCEE}">
+  <ds:schemaRefs>
+    <ds:schemaRef ds:uri="http://schemas.microsoft.com/office/2006/metadata/properties"/>
+    <ds:schemaRef ds:uri="http://schemas.microsoft.com/office/infopath/2007/PartnerControls"/>
+  </ds:schemaRefs>
+</ds:datastoreItem>
+</file>
+
 <file path=customXml/itemProps4.xml><?xml version="1.0" encoding="utf-8"?>
 <ds:datastoreItem xmlns:ds="http://schemas.openxmlformats.org/officeDocument/2006/customXml" ds:itemID="{D998287C-A944-4C76-A4F8-B34682624B63}">
   <ds:schemaRefs>

</xml_diff>